<commit_message>
Other DD,Update on Algo
</commit_message>
<xml_diff>
--- a/DD/DD.docx
+++ b/DD/DD.docx
@@ -28,7 +28,7 @@
       <w:sdtContent>
         <w:p>
           <w:pPr>
-            <w:pStyle w:val="TBal"/>
+            <w:pStyle w:val="TOCHeading"/>
             <w:rPr>
               <w:rFonts w:ascii="Times New Roman" w:hAnsi="Times New Roman" w:cs="Times New Roman"/>
               <w:color w:val="000000" w:themeColor="text1"/>
@@ -50,7 +50,7 @@
         </w:p>
         <w:p>
           <w:pPr>
-            <w:pStyle w:val="T1"/>
+            <w:pStyle w:val="TOC1"/>
             <w:tabs>
               <w:tab w:val="right" w:leader="dot" w:pos="9350"/>
             </w:tabs>
@@ -92,7 +92,7 @@
           <w:hyperlink w:anchor="_Toc498420542" w:history="1">
             <w:r>
               <w:rPr>
-                <w:rStyle w:val="Kpr"/>
+                <w:rStyle w:val="Hyperlink"/>
                 <w:rFonts w:ascii="Times New Roman" w:hAnsi="Times New Roman" w:cs="Times New Roman"/>
                 <w:noProof/>
                 <w:sz w:val="24"/>
@@ -181,7 +181,7 @@
         </w:p>
         <w:p>
           <w:pPr>
-            <w:pStyle w:val="T2"/>
+            <w:pStyle w:val="TOC2"/>
             <w:tabs>
               <w:tab w:val="right" w:leader="dot" w:pos="9350"/>
             </w:tabs>
@@ -196,7 +196,7 @@
           <w:hyperlink w:anchor="_Toc498420543" w:history="1">
             <w:r>
               <w:rPr>
-                <w:rStyle w:val="Kpr"/>
+                <w:rStyle w:val="Hyperlink"/>
                 <w:rFonts w:ascii="Times New Roman" w:hAnsi="Times New Roman" w:cs="Times New Roman"/>
                 <w:noProof/>
                 <w:sz w:val="24"/>
@@ -285,7 +285,7 @@
         </w:p>
         <w:p>
           <w:pPr>
-            <w:pStyle w:val="T2"/>
+            <w:pStyle w:val="TOC2"/>
             <w:tabs>
               <w:tab w:val="right" w:leader="dot" w:pos="9350"/>
             </w:tabs>
@@ -300,7 +300,7 @@
           <w:hyperlink w:anchor="_Toc498420544" w:history="1">
             <w:r>
               <w:rPr>
-                <w:rStyle w:val="Kpr"/>
+                <w:rStyle w:val="Hyperlink"/>
                 <w:rFonts w:ascii="Times New Roman" w:hAnsi="Times New Roman" w:cs="Times New Roman"/>
                 <w:noProof/>
                 <w:sz w:val="24"/>
@@ -389,7 +389,7 @@
         </w:p>
         <w:p>
           <w:pPr>
-            <w:pStyle w:val="T2"/>
+            <w:pStyle w:val="TOC2"/>
             <w:tabs>
               <w:tab w:val="right" w:leader="dot" w:pos="9350"/>
             </w:tabs>
@@ -404,7 +404,7 @@
           <w:hyperlink w:anchor="_Toc498420545" w:history="1">
             <w:r>
               <w:rPr>
-                <w:rStyle w:val="Kpr"/>
+                <w:rStyle w:val="Hyperlink"/>
                 <w:rFonts w:ascii="Times New Roman" w:hAnsi="Times New Roman" w:cs="Times New Roman"/>
                 <w:noProof/>
                 <w:sz w:val="24"/>
@@ -493,7 +493,7 @@
         </w:p>
         <w:p>
           <w:pPr>
-            <w:pStyle w:val="T2"/>
+            <w:pStyle w:val="TOC2"/>
             <w:tabs>
               <w:tab w:val="right" w:leader="dot" w:pos="9350"/>
             </w:tabs>
@@ -508,7 +508,7 @@
           <w:hyperlink w:anchor="_Toc498420546" w:history="1">
             <w:r>
               <w:rPr>
-                <w:rStyle w:val="Kpr"/>
+                <w:rStyle w:val="Hyperlink"/>
                 <w:rFonts w:ascii="Times New Roman" w:hAnsi="Times New Roman" w:cs="Times New Roman"/>
                 <w:noProof/>
                 <w:sz w:val="24"/>
@@ -597,7 +597,7 @@
         </w:p>
         <w:p>
           <w:pPr>
-            <w:pStyle w:val="T2"/>
+            <w:pStyle w:val="TOC2"/>
             <w:tabs>
               <w:tab w:val="right" w:leader="dot" w:pos="9350"/>
             </w:tabs>
@@ -612,7 +612,7 @@
           <w:hyperlink w:anchor="_Toc498420547" w:history="1">
             <w:r>
               <w:rPr>
-                <w:rStyle w:val="Kpr"/>
+                <w:rStyle w:val="Hyperlink"/>
                 <w:rFonts w:ascii="Times New Roman" w:hAnsi="Times New Roman" w:cs="Times New Roman"/>
                 <w:noProof/>
                 <w:sz w:val="24"/>
@@ -701,7 +701,7 @@
         </w:p>
         <w:p>
           <w:pPr>
-            <w:pStyle w:val="T2"/>
+            <w:pStyle w:val="TOC2"/>
             <w:tabs>
               <w:tab w:val="right" w:leader="dot" w:pos="9350"/>
             </w:tabs>
@@ -716,7 +716,7 @@
           <w:hyperlink w:anchor="_Toc498420548" w:history="1">
             <w:r>
               <w:rPr>
-                <w:rStyle w:val="Kpr"/>
+                <w:rStyle w:val="Hyperlink"/>
                 <w:rFonts w:ascii="Times New Roman" w:hAnsi="Times New Roman" w:cs="Times New Roman"/>
                 <w:noProof/>
                 <w:sz w:val="24"/>
@@ -805,7 +805,7 @@
         </w:p>
         <w:p>
           <w:pPr>
-            <w:pStyle w:val="T1"/>
+            <w:pStyle w:val="TOC1"/>
             <w:tabs>
               <w:tab w:val="right" w:leader="dot" w:pos="9350"/>
             </w:tabs>
@@ -820,7 +820,7 @@
           <w:hyperlink w:anchor="_Toc498420549" w:history="1">
             <w:r>
               <w:rPr>
-                <w:rStyle w:val="Kpr"/>
+                <w:rStyle w:val="Hyperlink"/>
                 <w:rFonts w:ascii="Times New Roman" w:hAnsi="Times New Roman" w:cs="Times New Roman"/>
                 <w:noProof/>
                 <w:sz w:val="24"/>
@@ -909,7 +909,7 @@
         </w:p>
         <w:p>
           <w:pPr>
-            <w:pStyle w:val="T2"/>
+            <w:pStyle w:val="TOC2"/>
             <w:tabs>
               <w:tab w:val="right" w:leader="dot" w:pos="9350"/>
             </w:tabs>
@@ -924,7 +924,7 @@
           <w:hyperlink w:anchor="_Toc498420550" w:history="1">
             <w:r>
               <w:rPr>
-                <w:rStyle w:val="Kpr"/>
+                <w:rStyle w:val="Hyperlink"/>
                 <w:rFonts w:ascii="Times New Roman" w:hAnsi="Times New Roman" w:cs="Times New Roman"/>
                 <w:noProof/>
                 <w:sz w:val="24"/>
@@ -1013,7 +1013,7 @@
         </w:p>
         <w:p>
           <w:pPr>
-            <w:pStyle w:val="T2"/>
+            <w:pStyle w:val="TOC2"/>
             <w:tabs>
               <w:tab w:val="right" w:leader="dot" w:pos="9350"/>
             </w:tabs>
@@ -1028,7 +1028,7 @@
           <w:hyperlink w:anchor="_Toc498420551" w:history="1">
             <w:r>
               <w:rPr>
-                <w:rStyle w:val="Kpr"/>
+                <w:rStyle w:val="Hyperlink"/>
                 <w:rFonts w:ascii="Times New Roman" w:hAnsi="Times New Roman" w:cs="Times New Roman"/>
                 <w:noProof/>
                 <w:sz w:val="24"/>
@@ -1117,7 +1117,7 @@
         </w:p>
         <w:p>
           <w:pPr>
-            <w:pStyle w:val="T2"/>
+            <w:pStyle w:val="TOC2"/>
             <w:tabs>
               <w:tab w:val="right" w:leader="dot" w:pos="9350"/>
             </w:tabs>
@@ -1132,7 +1132,7 @@
           <w:hyperlink w:anchor="_Toc498420552" w:history="1">
             <w:r>
               <w:rPr>
-                <w:rStyle w:val="Kpr"/>
+                <w:rStyle w:val="Hyperlink"/>
                 <w:rFonts w:ascii="Times New Roman" w:hAnsi="Times New Roman" w:cs="Times New Roman"/>
                 <w:noProof/>
                 <w:sz w:val="24"/>
@@ -1221,7 +1221,7 @@
         </w:p>
         <w:p>
           <w:pPr>
-            <w:pStyle w:val="T2"/>
+            <w:pStyle w:val="TOC2"/>
             <w:tabs>
               <w:tab w:val="right" w:leader="dot" w:pos="9350"/>
             </w:tabs>
@@ -1236,7 +1236,7 @@
           <w:hyperlink w:anchor="_Toc498420553" w:history="1">
             <w:r>
               <w:rPr>
-                <w:rStyle w:val="Kpr"/>
+                <w:rStyle w:val="Hyperlink"/>
                 <w:rFonts w:ascii="Times New Roman" w:hAnsi="Times New Roman" w:cs="Times New Roman"/>
                 <w:noProof/>
                 <w:sz w:val="24"/>
@@ -1325,7 +1325,7 @@
         </w:p>
         <w:p>
           <w:pPr>
-            <w:pStyle w:val="T2"/>
+            <w:pStyle w:val="TOC2"/>
             <w:tabs>
               <w:tab w:val="right" w:leader="dot" w:pos="9350"/>
             </w:tabs>
@@ -1340,7 +1340,7 @@
           <w:hyperlink w:anchor="_Toc498420554" w:history="1">
             <w:r>
               <w:rPr>
-                <w:rStyle w:val="Kpr"/>
+                <w:rStyle w:val="Hyperlink"/>
                 <w:rFonts w:ascii="Times New Roman" w:hAnsi="Times New Roman" w:cs="Times New Roman"/>
                 <w:noProof/>
                 <w:sz w:val="24"/>
@@ -1429,7 +1429,7 @@
         </w:p>
         <w:p>
           <w:pPr>
-            <w:pStyle w:val="T2"/>
+            <w:pStyle w:val="TOC2"/>
             <w:tabs>
               <w:tab w:val="right" w:leader="dot" w:pos="9350"/>
             </w:tabs>
@@ -1444,7 +1444,7 @@
           <w:hyperlink w:anchor="_Toc498420555" w:history="1">
             <w:r>
               <w:rPr>
-                <w:rStyle w:val="Kpr"/>
+                <w:rStyle w:val="Hyperlink"/>
                 <w:rFonts w:ascii="Times New Roman" w:hAnsi="Times New Roman" w:cs="Times New Roman"/>
                 <w:noProof/>
                 <w:sz w:val="24"/>
@@ -1533,7 +1533,7 @@
         </w:p>
         <w:p>
           <w:pPr>
-            <w:pStyle w:val="T2"/>
+            <w:pStyle w:val="TOC2"/>
             <w:tabs>
               <w:tab w:val="right" w:leader="dot" w:pos="9350"/>
             </w:tabs>
@@ -1548,7 +1548,7 @@
           <w:hyperlink w:anchor="_Toc498420556" w:history="1">
             <w:r>
               <w:rPr>
-                <w:rStyle w:val="Kpr"/>
+                <w:rStyle w:val="Hyperlink"/>
                 <w:rFonts w:ascii="Times New Roman" w:hAnsi="Times New Roman" w:cs="Times New Roman"/>
                 <w:noProof/>
                 <w:sz w:val="24"/>
@@ -1637,7 +1637,7 @@
         </w:p>
         <w:p>
           <w:pPr>
-            <w:pStyle w:val="T1"/>
+            <w:pStyle w:val="TOC1"/>
             <w:tabs>
               <w:tab w:val="right" w:leader="dot" w:pos="9350"/>
             </w:tabs>
@@ -1652,7 +1652,7 @@
           <w:hyperlink w:anchor="_Toc498420557" w:history="1">
             <w:r>
               <w:rPr>
-                <w:rStyle w:val="Kpr"/>
+                <w:rStyle w:val="Hyperlink"/>
                 <w:rFonts w:ascii="Times New Roman" w:hAnsi="Times New Roman" w:cs="Times New Roman"/>
                 <w:noProof/>
                 <w:sz w:val="24"/>
@@ -1741,7 +1741,7 @@
         </w:p>
         <w:p>
           <w:pPr>
-            <w:pStyle w:val="T1"/>
+            <w:pStyle w:val="TOC1"/>
             <w:tabs>
               <w:tab w:val="right" w:leader="dot" w:pos="9350"/>
             </w:tabs>
@@ -1756,7 +1756,7 @@
           <w:hyperlink w:anchor="_Toc498420558" w:history="1">
             <w:r>
               <w:rPr>
-                <w:rStyle w:val="Kpr"/>
+                <w:rStyle w:val="Hyperlink"/>
                 <w:rFonts w:ascii="Times New Roman" w:hAnsi="Times New Roman" w:cs="Times New Roman"/>
                 <w:noProof/>
                 <w:sz w:val="24"/>
@@ -1845,7 +1845,7 @@
         </w:p>
         <w:p>
           <w:pPr>
-            <w:pStyle w:val="T1"/>
+            <w:pStyle w:val="TOC1"/>
             <w:tabs>
               <w:tab w:val="right" w:leader="dot" w:pos="9350"/>
             </w:tabs>
@@ -1860,7 +1860,7 @@
           <w:hyperlink w:anchor="_Toc498420559" w:history="1">
             <w:r>
               <w:rPr>
-                <w:rStyle w:val="Kpr"/>
+                <w:rStyle w:val="Hyperlink"/>
                 <w:rFonts w:ascii="Times New Roman" w:hAnsi="Times New Roman" w:cs="Times New Roman"/>
                 <w:noProof/>
                 <w:sz w:val="24"/>
@@ -1949,7 +1949,7 @@
         </w:p>
         <w:p>
           <w:pPr>
-            <w:pStyle w:val="T1"/>
+            <w:pStyle w:val="TOC1"/>
             <w:tabs>
               <w:tab w:val="right" w:leader="dot" w:pos="9350"/>
             </w:tabs>
@@ -1964,7 +1964,7 @@
           <w:hyperlink w:anchor="_Toc498420560" w:history="1">
             <w:r>
               <w:rPr>
-                <w:rStyle w:val="Kpr"/>
+                <w:rStyle w:val="Hyperlink"/>
                 <w:rFonts w:ascii="Times New Roman" w:hAnsi="Times New Roman" w:cs="Times New Roman"/>
                 <w:noProof/>
                 <w:sz w:val="24"/>
@@ -2053,7 +2053,7 @@
         </w:p>
         <w:p>
           <w:pPr>
-            <w:pStyle w:val="T1"/>
+            <w:pStyle w:val="TOC1"/>
             <w:tabs>
               <w:tab w:val="right" w:leader="dot" w:pos="9350"/>
             </w:tabs>
@@ -2068,7 +2068,7 @@
           <w:hyperlink w:anchor="_Toc498420561" w:history="1">
             <w:r>
               <w:rPr>
-                <w:rStyle w:val="Kpr"/>
+                <w:rStyle w:val="Hyperlink"/>
                 <w:rFonts w:ascii="Times New Roman" w:hAnsi="Times New Roman" w:cs="Times New Roman"/>
                 <w:noProof/>
                 <w:sz w:val="24"/>
@@ -2157,7 +2157,7 @@
         </w:p>
         <w:p>
           <w:pPr>
-            <w:pStyle w:val="T1"/>
+            <w:pStyle w:val="TOC1"/>
             <w:tabs>
               <w:tab w:val="right" w:leader="dot" w:pos="9350"/>
             </w:tabs>
@@ -2172,7 +2172,7 @@
           <w:hyperlink w:anchor="_Toc498420562" w:history="1">
             <w:r>
               <w:rPr>
-                <w:rStyle w:val="Kpr"/>
+                <w:rStyle w:val="Hyperlink"/>
                 <w:rFonts w:ascii="Times New Roman" w:hAnsi="Times New Roman" w:cs="Times New Roman"/>
                 <w:noProof/>
                 <w:sz w:val="24"/>
@@ -2285,7 +2285,7 @@
     </w:sdt>
     <w:p>
       <w:pPr>
-        <w:pStyle w:val="Balk1"/>
+        <w:pStyle w:val="Heading1"/>
         <w:jc w:val="both"/>
         <w:rPr>
           <w:rFonts w:ascii="Times New Roman" w:hAnsi="Times New Roman" w:cs="Times New Roman"/>
@@ -2308,7 +2308,7 @@
     </w:p>
     <w:p>
       <w:pPr>
-        <w:pStyle w:val="Balk1"/>
+        <w:pStyle w:val="Heading1"/>
         <w:jc w:val="both"/>
         <w:rPr>
           <w:rFonts w:ascii="Times New Roman" w:hAnsi="Times New Roman" w:cs="Times New Roman"/>
@@ -2321,7 +2321,7 @@
     </w:p>
     <w:p>
       <w:pPr>
-        <w:pStyle w:val="Balk1"/>
+        <w:pStyle w:val="Heading1"/>
         <w:jc w:val="both"/>
         <w:rPr>
           <w:rFonts w:ascii="Times New Roman" w:hAnsi="Times New Roman" w:cs="Times New Roman"/>
@@ -2364,7 +2364,7 @@
     </w:p>
     <w:p>
       <w:pPr>
-        <w:pStyle w:val="Balk1"/>
+        <w:pStyle w:val="Heading1"/>
         <w:jc w:val="both"/>
         <w:rPr>
           <w:rFonts w:ascii="Times New Roman" w:hAnsi="Times New Roman" w:cs="Times New Roman"/>
@@ -2389,7 +2389,7 @@
     </w:p>
     <w:p>
       <w:pPr>
-        <w:pStyle w:val="Balk2"/>
+        <w:pStyle w:val="Heading2"/>
         <w:jc w:val="both"/>
         <w:rPr>
           <w:rFonts w:ascii="Times New Roman" w:hAnsi="Times New Roman" w:cs="Times New Roman"/>
@@ -2594,7 +2594,7 @@
     </w:p>
     <w:p>
       <w:pPr>
-        <w:pStyle w:val="ListeParagraf"/>
+        <w:pStyle w:val="ListParagraph"/>
         <w:numPr>
           <w:ilvl w:val="0"/>
           <w:numId w:val="1"/>
@@ -2656,7 +2656,7 @@
     </w:p>
     <w:p>
       <w:pPr>
-        <w:pStyle w:val="ListeParagraf"/>
+        <w:pStyle w:val="ListParagraph"/>
         <w:numPr>
           <w:ilvl w:val="0"/>
           <w:numId w:val="1"/>
@@ -2704,7 +2704,7 @@
     </w:p>
     <w:p>
       <w:pPr>
-        <w:pStyle w:val="ListeParagraf"/>
+        <w:pStyle w:val="ListParagraph"/>
         <w:numPr>
           <w:ilvl w:val="0"/>
           <w:numId w:val="1"/>
@@ -2739,7 +2739,7 @@
     </w:p>
     <w:p>
       <w:pPr>
-        <w:pStyle w:val="ListeParagraf"/>
+        <w:pStyle w:val="ListParagraph"/>
         <w:numPr>
           <w:ilvl w:val="0"/>
           <w:numId w:val="1"/>
@@ -2795,7 +2795,7 @@
     </w:p>
     <w:p>
       <w:pPr>
-        <w:pStyle w:val="ListeParagraf"/>
+        <w:pStyle w:val="ListParagraph"/>
         <w:numPr>
           <w:ilvl w:val="0"/>
           <w:numId w:val="1"/>
@@ -2839,7 +2839,7 @@
     </w:p>
     <w:p>
       <w:pPr>
-        <w:pStyle w:val="Balk2"/>
+        <w:pStyle w:val="Heading2"/>
         <w:jc w:val="both"/>
         <w:rPr>
           <w:rFonts w:ascii="Times New Roman" w:hAnsi="Times New Roman" w:cs="Times New Roman"/>
@@ -2986,7 +2986,7 @@
     </w:p>
     <w:p>
       <w:pPr>
-        <w:pStyle w:val="Balk2"/>
+        <w:pStyle w:val="Heading2"/>
         <w:jc w:val="both"/>
         <w:rPr>
           <w:rFonts w:ascii="Times New Roman" w:hAnsi="Times New Roman" w:cs="Times New Roman"/>
@@ -3009,7 +3009,7 @@
     </w:p>
     <w:p>
       <w:pPr>
-        <w:pStyle w:val="Balk3"/>
+        <w:pStyle w:val="Heading3"/>
         <w:jc w:val="both"/>
         <w:rPr>
           <w:rFonts w:ascii="Times New Roman" w:hAnsi="Times New Roman" w:cs="Times New Roman"/>
@@ -3034,7 +3034,7 @@
     </w:p>
     <w:p>
       <w:pPr>
-        <w:pStyle w:val="ListeParagraf"/>
+        <w:pStyle w:val="ListParagraph"/>
         <w:numPr>
           <w:ilvl w:val="0"/>
           <w:numId w:val="4"/>
@@ -3057,7 +3057,7 @@
     </w:p>
     <w:p>
       <w:pPr>
-        <w:pStyle w:val="ListeParagraf"/>
+        <w:pStyle w:val="ListParagraph"/>
         <w:numPr>
           <w:ilvl w:val="0"/>
           <w:numId w:val="4"/>
@@ -3080,7 +3080,7 @@
     </w:p>
     <w:p>
       <w:pPr>
-        <w:pStyle w:val="ListeParagraf"/>
+        <w:pStyle w:val="ListParagraph"/>
         <w:numPr>
           <w:ilvl w:val="0"/>
           <w:numId w:val="4"/>
@@ -3113,7 +3113,7 @@
     </w:p>
     <w:p>
       <w:pPr>
-        <w:pStyle w:val="ListeParagraf"/>
+        <w:pStyle w:val="ListParagraph"/>
         <w:numPr>
           <w:ilvl w:val="0"/>
           <w:numId w:val="4"/>
@@ -3136,7 +3136,7 @@
     </w:p>
     <w:p>
       <w:pPr>
-        <w:pStyle w:val="ListeParagraf"/>
+        <w:pStyle w:val="ListParagraph"/>
         <w:numPr>
           <w:ilvl w:val="0"/>
           <w:numId w:val="4"/>
@@ -3159,7 +3159,7 @@
     </w:p>
     <w:p>
       <w:pPr>
-        <w:pStyle w:val="ListeParagraf"/>
+        <w:pStyle w:val="ListParagraph"/>
         <w:numPr>
           <w:ilvl w:val="0"/>
           <w:numId w:val="4"/>
@@ -3182,7 +3182,7 @@
     </w:p>
     <w:p>
       <w:pPr>
-        <w:pStyle w:val="ListeParagraf"/>
+        <w:pStyle w:val="ListParagraph"/>
         <w:numPr>
           <w:ilvl w:val="0"/>
           <w:numId w:val="4"/>
@@ -3205,7 +3205,7 @@
     </w:p>
     <w:p>
       <w:pPr>
-        <w:pStyle w:val="ListeParagraf"/>
+        <w:pStyle w:val="ListParagraph"/>
         <w:numPr>
           <w:ilvl w:val="0"/>
           <w:numId w:val="4"/>
@@ -3228,7 +3228,7 @@
     </w:p>
     <w:p>
       <w:pPr>
-        <w:pStyle w:val="ListeParagraf"/>
+        <w:pStyle w:val="ListParagraph"/>
         <w:numPr>
           <w:ilvl w:val="1"/>
           <w:numId w:val="4"/>
@@ -3253,7 +3253,7 @@
     </w:p>
     <w:p>
       <w:pPr>
-        <w:pStyle w:val="ListeParagraf"/>
+        <w:pStyle w:val="ListParagraph"/>
         <w:numPr>
           <w:ilvl w:val="1"/>
           <w:numId w:val="4"/>
@@ -3278,7 +3278,7 @@
     </w:p>
     <w:p>
       <w:pPr>
-        <w:pStyle w:val="ListeParagraf"/>
+        <w:pStyle w:val="ListParagraph"/>
         <w:numPr>
           <w:ilvl w:val="0"/>
           <w:numId w:val="4"/>
@@ -3302,7 +3302,7 @@
     </w:p>
     <w:p>
       <w:pPr>
-        <w:pStyle w:val="ListeParagraf"/>
+        <w:pStyle w:val="ListParagraph"/>
         <w:numPr>
           <w:ilvl w:val="0"/>
           <w:numId w:val="4"/>
@@ -3325,7 +3325,7 @@
     </w:p>
     <w:p>
       <w:pPr>
-        <w:pStyle w:val="Balk3"/>
+        <w:pStyle w:val="Heading3"/>
         <w:jc w:val="both"/>
         <w:rPr>
           <w:rFonts w:ascii="Times New Roman" w:hAnsi="Times New Roman" w:cs="Times New Roman"/>
@@ -3360,7 +3360,7 @@
     </w:p>
     <w:p>
       <w:pPr>
-        <w:pStyle w:val="ListeParagraf"/>
+        <w:pStyle w:val="ListParagraph"/>
         <w:numPr>
           <w:ilvl w:val="0"/>
           <w:numId w:val="4"/>
@@ -3383,7 +3383,7 @@
     </w:p>
     <w:p>
       <w:pPr>
-        <w:pStyle w:val="ListeParagraf"/>
+        <w:pStyle w:val="ListParagraph"/>
         <w:numPr>
           <w:ilvl w:val="0"/>
           <w:numId w:val="4"/>
@@ -3408,7 +3408,7 @@
     </w:p>
     <w:p>
       <w:pPr>
-        <w:pStyle w:val="ListeParagraf"/>
+        <w:pStyle w:val="ListParagraph"/>
         <w:numPr>
           <w:ilvl w:val="0"/>
           <w:numId w:val="4"/>
@@ -3433,7 +3433,7 @@
     </w:p>
     <w:p>
       <w:pPr>
-        <w:pStyle w:val="ListeParagraf"/>
+        <w:pStyle w:val="ListParagraph"/>
         <w:numPr>
           <w:ilvl w:val="0"/>
           <w:numId w:val="4"/>
@@ -3458,7 +3458,7 @@
       <w:commentRangeEnd w:id="6"/>
       <w:r>
         <w:rPr>
-          <w:rStyle w:val="AklamaBavurusu"/>
+          <w:rStyle w:val="CommentReference"/>
           <w:rFonts w:ascii="Times New Roman" w:hAnsi="Times New Roman" w:cs="Times New Roman"/>
           <w:sz w:val="24"/>
           <w:szCs w:val="24"/>
@@ -3469,7 +3469,7 @@
     </w:p>
     <w:p>
       <w:pPr>
-        <w:pStyle w:val="ListeParagraf"/>
+        <w:pStyle w:val="ListParagraph"/>
         <w:numPr>
           <w:ilvl w:val="0"/>
           <w:numId w:val="4"/>
@@ -3504,7 +3504,7 @@
     </w:p>
     <w:p>
       <w:pPr>
-        <w:pStyle w:val="Balk2"/>
+        <w:pStyle w:val="Heading2"/>
         <w:jc w:val="both"/>
         <w:rPr>
           <w:rFonts w:ascii="Times New Roman" w:hAnsi="Times New Roman" w:cs="Times New Roman"/>
@@ -3530,7 +3530,7 @@
     </w:p>
     <w:p>
       <w:pPr>
-        <w:pStyle w:val="Balk2"/>
+        <w:pStyle w:val="Heading2"/>
         <w:jc w:val="both"/>
         <w:rPr>
           <w:rFonts w:ascii="Times New Roman" w:hAnsi="Times New Roman" w:cs="Times New Roman"/>
@@ -3565,7 +3565,7 @@
     </w:p>
     <w:p>
       <w:pPr>
-        <w:pStyle w:val="Balk1"/>
+        <w:pStyle w:val="Heading1"/>
         <w:jc w:val="both"/>
         <w:rPr>
           <w:rFonts w:ascii="Times New Roman" w:hAnsi="Times New Roman" w:cs="Times New Roman"/>
@@ -3602,7 +3602,7 @@
       <w:bookmarkStart w:id="10" w:name="_Toc498420550"/>
       <w:r>
         <w:rPr>
-          <w:rStyle w:val="Balk2Char"/>
+          <w:rStyle w:val="Heading2Char"/>
           <w:rFonts w:ascii="Times New Roman" w:hAnsi="Times New Roman" w:cs="Times New Roman"/>
           <w:b/>
           <w:color w:val="000000" w:themeColor="text1"/>
@@ -4027,7 +4027,7 @@
       <w:commentRangeEnd w:id="11"/>
       <w:r>
         <w:rPr>
-          <w:rStyle w:val="AklamaBavurusu"/>
+          <w:rStyle w:val="CommentReference"/>
           <w:rFonts w:ascii="Times New Roman" w:hAnsi="Times New Roman" w:cs="Times New Roman"/>
           <w:sz w:val="24"/>
           <w:szCs w:val="24"/>
@@ -4561,7 +4561,7 @@
     </w:p>
     <w:p>
       <w:pPr>
-        <w:pStyle w:val="Balk2"/>
+        <w:pStyle w:val="Heading2"/>
         <w:jc w:val="both"/>
         <w:rPr>
           <w:rFonts w:ascii="Times New Roman" w:hAnsi="Times New Roman" w:cs="Times New Roman"/>
@@ -5124,7 +5124,7 @@
     </w:p>
     <w:p>
       <w:pPr>
-        <w:pStyle w:val="Balk2"/>
+        <w:pStyle w:val="Heading2"/>
         <w:jc w:val="both"/>
         <w:rPr>
           <w:rFonts w:ascii="Times New Roman" w:hAnsi="Times New Roman" w:cs="Times New Roman"/>
@@ -5233,7 +5233,7 @@
       <w:pPr>
         <w:jc w:val="center"/>
         <w:rPr>
-          <w:rStyle w:val="Balk2Char"/>
+          <w:rStyle w:val="Heading2Char"/>
           <w:rFonts w:ascii="Times New Roman" w:hAnsi="Times New Roman" w:cs="Times New Roman"/>
           <w:color w:val="000000" w:themeColor="text1"/>
           <w:sz w:val="24"/>
@@ -5243,7 +5243,7 @@
       <w:bookmarkStart w:id="14" w:name="_Toc498420553"/>
       <w:r>
         <w:rPr>
-          <w:rStyle w:val="Balk2Char"/>
+          <w:rStyle w:val="Heading2Char"/>
           <w:rFonts w:ascii="Times New Roman" w:hAnsi="Times New Roman" w:cs="Times New Roman"/>
           <w:color w:val="000000" w:themeColor="text1"/>
           <w:sz w:val="24"/>
@@ -5264,7 +5264,7 @@
       </w:pPr>
       <w:r>
         <w:rPr>
-          <w:rStyle w:val="Balk2Char"/>
+          <w:rStyle w:val="Heading2Char"/>
           <w:rFonts w:ascii="Times New Roman" w:hAnsi="Times New Roman" w:cs="Times New Roman"/>
           <w:b/>
           <w:color w:val="000000" w:themeColor="text1"/>
@@ -5275,7 +5275,7 @@
       </w:r>
       <w:r>
         <w:rPr>
-          <w:rStyle w:val="Balk2Char"/>
+          <w:rStyle w:val="Heading2Char"/>
           <w:rFonts w:ascii="Times New Roman" w:hAnsi="Times New Roman" w:cs="Times New Roman"/>
           <w:b/>
           <w:color w:val="000000" w:themeColor="text1"/>
@@ -5317,7 +5317,7 @@
     </w:p>
     <w:p>
       <w:pPr>
-        <w:pStyle w:val="Balk2"/>
+        <w:pStyle w:val="Heading2"/>
         <w:jc w:val="both"/>
         <w:rPr>
           <w:rFonts w:ascii="Times New Roman" w:hAnsi="Times New Roman" w:cs="Times New Roman"/>
@@ -5363,7 +5363,7 @@
       <w:bookmarkStart w:id="16" w:name="_Toc498420555"/>
       <w:r>
         <w:rPr>
-          <w:rStyle w:val="Balk2Char"/>
+          <w:rStyle w:val="Heading2Char"/>
           <w:rFonts w:ascii="Times New Roman" w:hAnsi="Times New Roman" w:cs="Times New Roman"/>
           <w:b/>
           <w:color w:val="000000" w:themeColor="text1"/>
@@ -5374,7 +5374,7 @@
       </w:r>
       <w:r>
         <w:rPr>
-          <w:rStyle w:val="Balk2Char"/>
+          <w:rStyle w:val="Heading2Char"/>
           <w:rFonts w:ascii="Times New Roman" w:hAnsi="Times New Roman" w:cs="Times New Roman"/>
           <w:b/>
           <w:color w:val="000000" w:themeColor="text1"/>
@@ -5416,7 +5416,7 @@
     </w:p>
     <w:p>
       <w:pPr>
-        <w:pStyle w:val="Balk2"/>
+        <w:pStyle w:val="Heading2"/>
         <w:jc w:val="both"/>
         <w:rPr>
           <w:rFonts w:ascii="Times New Roman" w:hAnsi="Times New Roman" w:cs="Times New Roman"/>
@@ -5453,350 +5453,149 @@
       <w:pPr>
         <w:rPr>
           <w:rFonts w:ascii="Times New Roman" w:hAnsi="Times New Roman" w:cs="Times New Roman"/>
+          <w:lang w:val="it-IT"/>
         </w:rPr>
       </w:pPr>
       <w:r>
         <w:tab/>
       </w:r>
-      <w:r>
-        <w:rPr>
-          <w:rFonts w:ascii="Times New Roman" w:hAnsi="Times New Roman" w:cs="Times New Roman"/>
-        </w:rPr>
-        <w:t>One of the additional design decision is related to</w:t>
-      </w:r>
-      <w:r>
-        <w:rPr>
-          <w:rFonts w:ascii="Times New Roman" w:hAnsi="Times New Roman" w:cs="Times New Roman"/>
-        </w:rPr>
-        <w:t xml:space="preserve"> external APIs that are deployed f</w:t>
-      </w:r>
-      <w:r>
-        <w:rPr>
-          <w:rFonts w:ascii="Times New Roman" w:hAnsi="Times New Roman" w:cs="Times New Roman"/>
-        </w:rPr>
-        <w:t xml:space="preserve">or </w:t>
-      </w:r>
-      <w:r>
-        <w:rPr>
-          <w:rFonts w:ascii="Times New Roman" w:hAnsi="Times New Roman" w:cs="Times New Roman"/>
-        </w:rPr>
-        <w:t xml:space="preserve">getting information on </w:t>
-      </w:r>
-      <w:r>
-        <w:rPr>
-          <w:rFonts w:ascii="Times New Roman" w:hAnsi="Times New Roman" w:cs="Times New Roman"/>
-        </w:rPr>
-        <w:t>locations and maps, travel durations and weather forecasting.</w:t>
-      </w:r>
-      <w:r>
-        <w:rPr>
-          <w:rFonts w:ascii="Times New Roman" w:hAnsi="Times New Roman" w:cs="Times New Roman"/>
-        </w:rPr>
-        <w:t xml:space="preserve"> </w:t>
-      </w:r>
-      <w:r>
-        <w:rPr>
-          <w:rFonts w:ascii="Times New Roman" w:hAnsi="Times New Roman" w:cs="Times New Roman"/>
-        </w:rPr>
-        <w:t xml:space="preserve">During researches on several APIs, Google APIs related </w:t>
-      </w:r>
-      <w:r>
-        <w:rPr>
-          <w:rFonts w:ascii="Times New Roman" w:hAnsi="Times New Roman" w:cs="Times New Roman"/>
-        </w:rPr>
-        <w:t xml:space="preserve">to map and directions and OpenWeather APIs are </w:t>
-      </w:r>
-      <w:r>
-        <w:rPr>
-          <w:rFonts w:ascii="Times New Roman" w:hAnsi="Times New Roman" w:cs="Times New Roman"/>
-        </w:rPr>
-        <w:t xml:space="preserve">founded as viable choices </w:t>
-      </w:r>
-      <w:r>
-        <w:rPr>
-          <w:rFonts w:ascii="Times New Roman" w:hAnsi="Times New Roman" w:cs="Times New Roman"/>
-        </w:rPr>
-        <w:t>by considering</w:t>
-      </w:r>
-      <w:r>
-        <w:rPr>
-          <w:rFonts w:ascii="Times New Roman" w:hAnsi="Times New Roman" w:cs="Times New Roman"/>
-        </w:rPr>
-        <w:t xml:space="preserve"> the overall system needs</w:t>
-      </w:r>
-      <w:r>
-        <w:rPr>
-          <w:rFonts w:ascii="Times New Roman" w:hAnsi="Times New Roman" w:cs="Times New Roman"/>
-        </w:rPr>
-        <w:t xml:space="preserve"> and availability of the APIs</w:t>
-      </w:r>
-      <w:r>
-        <w:rPr>
-          <w:rFonts w:ascii="Times New Roman" w:hAnsi="Times New Roman" w:cs="Times New Roman"/>
-        </w:rPr>
-        <w:t>.</w:t>
-      </w:r>
-      <w:r>
-        <w:rPr>
-          <w:rFonts w:ascii="Times New Roman" w:hAnsi="Times New Roman" w:cs="Times New Roman"/>
-        </w:rPr>
-        <w:t xml:space="preserve"> </w:t>
+      <w:bookmarkStart w:id="18" w:name="_Toc498420557"/>
+      <w:r>
+        <w:rPr>
+          <w:rFonts w:ascii="Times New Roman" w:hAnsi="Times New Roman" w:cs="Times New Roman"/>
+          <w:lang w:val="it-IT"/>
+        </w:rPr>
+        <w:t xml:space="preserve">One of the additional design decision is related to external APIs that are deployed for getting information on locations and maps, travel durations and weather forecasting. During researches on several APIs, Google Map APIs related to static map and directions and OpenWeather APIs are founded as viable choices by considering the overall system needs and availability of the APIs. </w:t>
       </w:r>
     </w:p>
     <w:p>
       <w:pPr>
         <w:rPr>
           <w:rFonts w:ascii="Times New Roman" w:hAnsi="Times New Roman" w:cs="Times New Roman"/>
-        </w:rPr>
-      </w:pPr>
-      <w:r>
-        <w:rPr>
-          <w:rFonts w:ascii="Times New Roman" w:hAnsi="Times New Roman" w:cs="Times New Roman"/>
+          <w:lang w:val="it-IT"/>
+        </w:rPr>
+      </w:pPr>
+      <w:r>
+        <w:rPr>
+          <w:rFonts w:ascii="Times New Roman" w:hAnsi="Times New Roman" w:cs="Times New Roman"/>
+          <w:lang w:val="it-IT"/>
         </w:rPr>
         <w:tab/>
-        <w:t xml:space="preserve">OpenWeather API is a </w:t>
-      </w:r>
-      <w:r>
-        <w:rPr>
-          <w:rFonts w:ascii="Times New Roman" w:hAnsi="Times New Roman" w:cs="Times New Roman"/>
-        </w:rPr>
-        <w:t>open source application that provides weather forecasting</w:t>
-      </w:r>
-      <w:r>
-        <w:rPr>
-          <w:rFonts w:ascii="Times New Roman" w:hAnsi="Times New Roman" w:cs="Times New Roman"/>
-        </w:rPr>
-        <w:t xml:space="preserve"> </w:t>
-      </w:r>
-      <w:r>
-        <w:rPr>
-          <w:rFonts w:ascii="Times New Roman" w:hAnsi="Times New Roman" w:cs="Times New Roman"/>
-        </w:rPr>
-        <w:t xml:space="preserve">data </w:t>
-      </w:r>
-      <w:r>
-        <w:rPr>
-          <w:rFonts w:ascii="Times New Roman" w:hAnsi="Times New Roman" w:cs="Times New Roman"/>
-        </w:rPr>
-        <w:t>in a simple and clear JSON,</w:t>
-      </w:r>
-      <w:r>
-        <w:rPr>
-          <w:rFonts w:ascii="Times New Roman" w:hAnsi="Times New Roman" w:cs="Times New Roman"/>
-        </w:rPr>
-        <w:t>XML or HTML format which can be easily p</w:t>
-      </w:r>
-      <w:r>
-        <w:rPr>
-          <w:rFonts w:ascii="Times New Roman" w:hAnsi="Times New Roman" w:cs="Times New Roman"/>
-        </w:rPr>
-        <w:t xml:space="preserve">rocessed by </w:t>
-      </w:r>
-      <w:r>
-        <w:rPr>
-          <w:rFonts w:ascii="Times New Roman" w:hAnsi="Times New Roman" w:cs="Times New Roman"/>
-        </w:rPr>
-        <w:t xml:space="preserve">employed parts of the </w:t>
-      </w:r>
-      <w:r>
-        <w:rPr>
-          <w:rFonts w:ascii="Times New Roman" w:hAnsi="Times New Roman" w:cs="Times New Roman"/>
-        </w:rPr>
-        <w:t>system.</w:t>
-      </w:r>
-      <w:r>
-        <w:rPr>
-          <w:rFonts w:ascii="Times New Roman" w:hAnsi="Times New Roman" w:cs="Times New Roman"/>
-        </w:rPr>
-        <w:t xml:space="preserve"> </w:t>
-      </w:r>
-      <w:r>
-        <w:rPr>
-          <w:rFonts w:ascii="Times New Roman" w:hAnsi="Times New Roman" w:cs="Times New Roman"/>
+        <w:t xml:space="preserve">OpenWeather API is a open source application that provides weather forecasting data in a simple and clear JSON,XML or HTML format which can be easily processed by employed parts of the system. </w:t>
+      </w:r>
+      <w:r>
+        <w:rPr>
+          <w:rFonts w:ascii="Times New Roman" w:hAnsi="Times New Roman" w:cs="Times New Roman"/>
+          <w:lang w:val="it-IT"/>
         </w:rPr>
         <w:lastRenderedPageBreak/>
-        <w:t xml:space="preserve">Higher accuracy and reliability of the application is also another reason </w:t>
-      </w:r>
-      <w:r>
-        <w:rPr>
-          <w:rFonts w:ascii="Times New Roman" w:hAnsi="Times New Roman" w:cs="Times New Roman"/>
-        </w:rPr>
-        <w:t>why it is chosen</w:t>
-      </w:r>
-      <w:r>
-        <w:rPr>
-          <w:rFonts w:ascii="Times New Roman" w:hAnsi="Times New Roman" w:cs="Times New Roman"/>
-        </w:rPr>
-        <w:t>. The company</w:t>
-      </w:r>
-      <w:r>
-        <w:rPr>
-          <w:rFonts w:ascii="Times New Roman" w:hAnsi="Times New Roman" w:cs="Times New Roman"/>
-        </w:rPr>
-        <w:t xml:space="preserve">, itself, collects data from 40.000+ stations and </w:t>
-      </w:r>
-      <w:r>
-        <w:rPr>
-          <w:rFonts w:ascii="Times New Roman" w:hAnsi="Times New Roman" w:cs="Times New Roman"/>
-        </w:rPr>
-        <w:t xml:space="preserve">runs advanced data science algorithms for </w:t>
-      </w:r>
-      <w:r>
-        <w:rPr>
-          <w:rFonts w:ascii="Times New Roman" w:hAnsi="Times New Roman" w:cs="Times New Roman"/>
-        </w:rPr>
-        <w:t xml:space="preserve">the most accurate forecasting. </w:t>
+        <w:t xml:space="preserve">Higher accuracy and reliability of the application is also another reason why it is chosen. The company, itself, collects data from 40.000+ stations and runs advanced data science algorithms for the most accurate forecasting </w:t>
+      </w:r>
+      <w:commentRangeStart w:id="19"/>
+      <w:r>
+        <w:rPr>
+          <w:rFonts w:ascii="Times New Roman" w:hAnsi="Times New Roman" w:cs="Times New Roman"/>
+          <w:lang w:val="it-IT"/>
+        </w:rPr>
+        <w:t xml:space="preserve">[X]. </w:t>
+      </w:r>
+      <w:commentRangeEnd w:id="19"/>
+      <w:r>
+        <w:rPr>
+          <w:rStyle w:val="CommentReference"/>
+        </w:rPr>
+        <w:commentReference w:id="19"/>
       </w:r>
     </w:p>
     <w:p>
       <w:pPr>
-        <w:jc w:val="both"/>
-        <w:rPr>
-          <w:rFonts w:ascii="Times New Roman" w:hAnsi="Times New Roman" w:cs="Times New Roman"/>
-          <w:color w:val="000000" w:themeColor="text1"/>
-          <w:sz w:val="24"/>
-          <w:szCs w:val="24"/>
-        </w:rPr>
-      </w:pPr>
-      <w:bookmarkStart w:id="18" w:name="_Toc498420557"/>
-      <w:r>
-        <w:rPr>
-          <w:rStyle w:val="Balk1Char"/>
-          <w:rFonts w:ascii="Times New Roman" w:hAnsi="Times New Roman" w:cs="Times New Roman"/>
-          <w:b/>
-          <w:color w:val="000000" w:themeColor="text1"/>
-          <w:sz w:val="24"/>
-          <w:szCs w:val="24"/>
-        </w:rPr>
-        <w:t>3. ALGORITHM DESIGN</w:t>
-      </w:r>
-      <w:bookmarkEnd w:id="18"/>
-      <w:r>
-        <w:rPr>
-          <w:rFonts w:ascii="Times New Roman" w:hAnsi="Times New Roman" w:cs="Times New Roman"/>
-          <w:color w:val="000000" w:themeColor="text1"/>
-          <w:sz w:val="24"/>
-          <w:szCs w:val="24"/>
-        </w:rPr>
-        <w:t xml:space="preserve"> </w:t>
-      </w:r>
-      <w:r>
-        <w:rPr>
-          <w:rFonts w:ascii="Times New Roman" w:hAnsi="Times New Roman" w:cs="Times New Roman"/>
-          <w:color w:val="000000" w:themeColor="text1"/>
-          <w:sz w:val="24"/>
-          <w:szCs w:val="24"/>
-        </w:rPr>
-        <w:t xml:space="preserve">: </w:t>
-      </w:r>
-      <w:r>
-        <w:rPr>
-          <w:rFonts w:ascii="Times New Roman" w:hAnsi="Times New Roman" w:cs="Times New Roman"/>
-          <w:color w:val="000000" w:themeColor="text1"/>
-          <w:sz w:val="24"/>
-          <w:szCs w:val="24"/>
-        </w:rPr>
-        <w:t>Focus on the definition of the most relevant algorithmic part</w:t>
+        <w:ind w:firstLine="720"/>
+        <w:rPr>
+          <w:rFonts w:ascii="Times New Roman" w:hAnsi="Times New Roman" w:cs="Times New Roman"/>
+          <w:lang w:val="it-IT"/>
+        </w:rPr>
+      </w:pPr>
+      <w:r>
+        <w:rPr>
+          <w:rFonts w:ascii="Times New Roman" w:hAnsi="Times New Roman" w:cs="Times New Roman"/>
+          <w:lang w:val="it-IT"/>
+        </w:rPr>
+        <w:t>Google Maps Direction is another API choice of our system which basically provides all the necessary information related to suggested travel options. Particularly, It enables to reach required information of estimated travel durations and availability of mobility options. There exists a few API that can fully or partially give this kind of services and Google Maps Direction is the most advanced and accurate API among others. Also, enhanced documentation is served for the developers who wishes to integrate it to any kind of application. Similarly, the presented data is in JSON format which can be easily parsed and processed by the commands of mainly used developper frameworks.[Y]</w:t>
       </w:r>
     </w:p>
     <w:p>
       <w:pPr>
-        <w:jc w:val="both"/>
-        <w:rPr>
-          <w:rFonts w:ascii="Times New Roman" w:hAnsi="Times New Roman" w:cs="Times New Roman"/>
-          <w:color w:val="000000" w:themeColor="text1"/>
-          <w:sz w:val="24"/>
-          <w:szCs w:val="24"/>
-        </w:rPr>
-      </w:pPr>
-      <w:bookmarkStart w:id="19" w:name="_Toc498420558"/>
-      <w:r>
-        <w:rPr>
-          <w:rStyle w:val="Balk1Char"/>
-          <w:rFonts w:ascii="Times New Roman" w:hAnsi="Times New Roman" w:cs="Times New Roman"/>
-          <w:b/>
-          <w:color w:val="000000" w:themeColor="text1"/>
-          <w:sz w:val="24"/>
-          <w:szCs w:val="24"/>
-        </w:rPr>
-        <w:t>4. USER INTERFACE DESIGN</w:t>
-      </w:r>
-      <w:bookmarkEnd w:id="19"/>
-      <w:r>
-        <w:rPr>
-          <w:rFonts w:ascii="Times New Roman" w:hAnsi="Times New Roman" w:cs="Times New Roman"/>
-          <w:color w:val="000000" w:themeColor="text1"/>
-          <w:sz w:val="24"/>
-          <w:szCs w:val="24"/>
-        </w:rPr>
-        <w:t xml:space="preserve"> </w:t>
-      </w:r>
-      <w:r>
-        <w:rPr>
-          <w:rFonts w:ascii="Times New Roman" w:hAnsi="Times New Roman" w:cs="Times New Roman"/>
-          <w:color w:val="000000" w:themeColor="text1"/>
-          <w:sz w:val="24"/>
-          <w:szCs w:val="24"/>
-        </w:rPr>
-        <w:t>:</w:t>
-      </w:r>
-      <w:r>
-        <w:rPr>
-          <w:rFonts w:ascii="Times New Roman" w:hAnsi="Times New Roman" w:cs="Times New Roman"/>
-          <w:color w:val="000000" w:themeColor="text1"/>
-          <w:sz w:val="24"/>
-          <w:szCs w:val="24"/>
-        </w:rPr>
-        <w:t xml:space="preserve"> </w:t>
-      </w:r>
-      <w:r>
-        <w:rPr>
-          <w:rFonts w:ascii="Times New Roman" w:hAnsi="Times New Roman" w:cs="Times New Roman"/>
-          <w:color w:val="000000" w:themeColor="text1"/>
-          <w:sz w:val="24"/>
-          <w:szCs w:val="24"/>
-        </w:rPr>
-        <w:t>Provide an overview on how the user interface(s) of your system</w:t>
+        <w:rPr>
+          <w:rFonts w:ascii="Times New Roman" w:hAnsi="Times New Roman" w:cs="Times New Roman"/>
+          <w:lang w:val="it-IT"/>
+        </w:rPr>
+      </w:pPr>
+      <w:r>
+        <w:rPr>
+          <w:rFonts w:ascii="Times New Roman" w:hAnsi="Times New Roman" w:cs="Times New Roman"/>
+          <w:lang w:val="it-IT"/>
+        </w:rPr>
+        <w:tab/>
+        <w:t xml:space="preserve">Google Static Maps API mainly provides the map visualization and advanced location search. This API is deployed due to its reliability, enhanced location database, user friendly map visualization. Besides, Static Maps has more compatibility with other external APIs. Similar to Direction API, its data is also represented in JSON format and enhanced documentation is presented for all kind of developers. [Z] </w:t>
       </w:r>
     </w:p>
     <w:p>
       <w:pPr>
-        <w:jc w:val="both"/>
-        <w:rPr>
-          <w:rFonts w:ascii="Times New Roman" w:hAnsi="Times New Roman" w:cs="Times New Roman"/>
-          <w:color w:val="000000" w:themeColor="text1"/>
-          <w:sz w:val="24"/>
-          <w:szCs w:val="24"/>
-        </w:rPr>
-      </w:pPr>
-      <w:r>
-        <w:rPr>
-          <w:rFonts w:ascii="Times New Roman" w:hAnsi="Times New Roman" w:cs="Times New Roman"/>
-          <w:color w:val="000000" w:themeColor="text1"/>
-          <w:sz w:val="24"/>
-          <w:szCs w:val="24"/>
-        </w:rPr>
-        <w:t>will look like; if you have included this part in the RASD, you can simply refer to what you have</w:t>
-      </w:r>
+        <w:rPr>
+          <w:rFonts w:ascii="Times New Roman" w:hAnsi="Times New Roman" w:cs="Times New Roman"/>
+          <w:lang w:val="it-IT"/>
+        </w:rPr>
+      </w:pPr>
     </w:p>
     <w:p>
       <w:pPr>
-        <w:jc w:val="both"/>
-        <w:rPr>
-          <w:rFonts w:ascii="Times New Roman" w:hAnsi="Times New Roman" w:cs="Times New Roman"/>
-          <w:color w:val="000000" w:themeColor="text1"/>
-          <w:sz w:val="24"/>
-          <w:szCs w:val="24"/>
-        </w:rPr>
-      </w:pPr>
-      <w:r>
-        <w:rPr>
-          <w:rFonts w:ascii="Times New Roman" w:hAnsi="Times New Roman" w:cs="Times New Roman"/>
-          <w:color w:val="000000" w:themeColor="text1"/>
-          <w:sz w:val="24"/>
-          <w:szCs w:val="24"/>
-        </w:rPr>
-        <w:t>already done, possibly, providing here some extensions if applicable.</w:t>
+        <w:rPr>
+          <w:rFonts w:ascii="Times New Roman" w:hAnsi="Times New Roman" w:cs="Times New Roman"/>
+          <w:color w:val="000000" w:themeColor="text1"/>
+          <w:sz w:val="24"/>
+          <w:szCs w:val="24"/>
+        </w:rPr>
+      </w:pPr>
+      <w:bookmarkStart w:id="20" w:name="_GoBack"/>
+      <w:bookmarkEnd w:id="20"/>
+      <w:r>
+        <w:rPr>
+          <w:rStyle w:val="Heading1Char"/>
+          <w:rFonts w:ascii="Times New Roman" w:hAnsi="Times New Roman" w:cs="Times New Roman"/>
+          <w:b/>
+          <w:color w:val="000000" w:themeColor="text1"/>
+          <w:sz w:val="24"/>
+          <w:szCs w:val="24"/>
+        </w:rPr>
+        <w:t>3. ALGORITHM DESIGN</w:t>
+      </w:r>
+      <w:bookmarkEnd w:id="18"/>
+      <w:r>
+        <w:rPr>
+          <w:rFonts w:ascii="Times New Roman" w:hAnsi="Times New Roman" w:cs="Times New Roman"/>
+          <w:color w:val="000000" w:themeColor="text1"/>
+          <w:sz w:val="24"/>
+          <w:szCs w:val="24"/>
+        </w:rPr>
+        <w:t xml:space="preserve"> </w:t>
+      </w:r>
+      <w:r>
+        <w:rPr>
+          <w:rFonts w:ascii="Times New Roman" w:hAnsi="Times New Roman" w:cs="Times New Roman"/>
+          <w:color w:val="000000" w:themeColor="text1"/>
+          <w:sz w:val="24"/>
+          <w:szCs w:val="24"/>
+        </w:rPr>
+        <w:t xml:space="preserve">: </w:t>
+      </w:r>
+      <w:r>
+        <w:rPr>
+          <w:rFonts w:ascii="Times New Roman" w:hAnsi="Times New Roman" w:cs="Times New Roman"/>
+          <w:color w:val="000000" w:themeColor="text1"/>
+          <w:sz w:val="24"/>
+          <w:szCs w:val="24"/>
+        </w:rPr>
+        <w:t>Focus on the definition of the most relevant algorithmic part</w:t>
       </w:r>
     </w:p>
     <w:p>
@@ -5809,19 +5608,19 @@
           <w:szCs w:val="24"/>
         </w:rPr>
       </w:pPr>
-      <w:bookmarkStart w:id="20" w:name="_Toc498420559"/>
-      <w:r>
-        <w:rPr>
-          <w:rStyle w:val="Balk1Char"/>
+      <w:bookmarkStart w:id="21" w:name="_Toc498420558"/>
+      <w:r>
+        <w:rPr>
+          <w:rStyle w:val="Heading1Char"/>
           <w:rFonts w:ascii="Times New Roman" w:hAnsi="Times New Roman" w:cs="Times New Roman"/>
           <w:b/>
           <w:color w:val="000000" w:themeColor="text1"/>
           <w:sz w:val="24"/>
           <w:szCs w:val="24"/>
         </w:rPr>
-        <w:t>5. REQUIREMENTS TRACEABILITY</w:t>
-      </w:r>
-      <w:bookmarkEnd w:id="20"/>
+        <w:t>4. USER INTERFACE DESIGN</w:t>
+      </w:r>
+      <w:bookmarkEnd w:id="21"/>
       <w:r>
         <w:rPr>
           <w:rFonts w:ascii="Times New Roman" w:hAnsi="Times New Roman" w:cs="Times New Roman"/>
@@ -5847,7 +5646,16 @@
           <w:sz w:val="24"/>
           <w:szCs w:val="24"/>
         </w:rPr>
-        <w:t>Explain how the requirements you have defined in the RASD</w:t>
+        <w:t xml:space="preserve"> </w:t>
+      </w:r>
+      <w:r>
+        <w:rPr>
+          <w:rFonts w:ascii="Times New Roman" w:hAnsi="Times New Roman" w:cs="Times New Roman"/>
+          <w:color w:val="000000" w:themeColor="text1"/>
+          <w:sz w:val="24"/>
+          <w:szCs w:val="24"/>
+        </w:rPr>
+        <w:t>Provide an overview on how the user interface(s) of your system</w:t>
       </w:r>
     </w:p>
     <w:p>
@@ -5867,38 +5675,129 @@
           <w:sz w:val="24"/>
           <w:szCs w:val="24"/>
         </w:rPr>
-        <w:t>map to the design elements that you have defined in this document.</w:t>
+        <w:t>will look like; if you have included this part in the RASD, you can simply refer to what you have</w:t>
       </w:r>
     </w:p>
     <w:p>
       <w:pPr>
         <w:jc w:val="both"/>
         <w:rPr>
-          <w:rStyle w:val="Balk1Char"/>
-          <w:rFonts w:ascii="Times New Roman" w:hAnsi="Times New Roman" w:cs="Times New Roman"/>
-          <w:b/>
-          <w:color w:val="000000" w:themeColor="text1"/>
-          <w:sz w:val="24"/>
-          <w:szCs w:val="24"/>
-        </w:rPr>
-      </w:pPr>
-      <w:bookmarkStart w:id="21" w:name="_Toc498420560"/>
-      <w:r>
-        <w:rPr>
-          <w:rStyle w:val="Balk1Char"/>
-          <w:rFonts w:ascii="Times New Roman" w:hAnsi="Times New Roman" w:cs="Times New Roman"/>
-          <w:b/>
-          <w:color w:val="000000" w:themeColor="text1"/>
-          <w:sz w:val="24"/>
-          <w:szCs w:val="24"/>
-        </w:rPr>
-        <w:t>7. IMPLEMENTATION, INTEGRATION AND TEST PLAN</w:t>
-      </w:r>
-      <w:bookmarkEnd w:id="21"/>
+          <w:rFonts w:ascii="Times New Roman" w:hAnsi="Times New Roman" w:cs="Times New Roman"/>
+          <w:color w:val="000000" w:themeColor="text1"/>
+          <w:sz w:val="24"/>
+          <w:szCs w:val="24"/>
+        </w:rPr>
+      </w:pPr>
+      <w:r>
+        <w:rPr>
+          <w:rFonts w:ascii="Times New Roman" w:hAnsi="Times New Roman" w:cs="Times New Roman"/>
+          <w:color w:val="000000" w:themeColor="text1"/>
+          <w:sz w:val="24"/>
+          <w:szCs w:val="24"/>
+        </w:rPr>
+        <w:t>already done, possibly, providing here some extensions if applicable.</w:t>
+      </w:r>
     </w:p>
     <w:p>
       <w:pPr>
-        <w:pStyle w:val="Balk2"/>
+        <w:jc w:val="both"/>
+        <w:rPr>
+          <w:rFonts w:ascii="Times New Roman" w:hAnsi="Times New Roman" w:cs="Times New Roman"/>
+          <w:color w:val="000000" w:themeColor="text1"/>
+          <w:sz w:val="24"/>
+          <w:szCs w:val="24"/>
+        </w:rPr>
+      </w:pPr>
+      <w:bookmarkStart w:id="22" w:name="_Toc498420559"/>
+      <w:r>
+        <w:rPr>
+          <w:rStyle w:val="Heading1Char"/>
+          <w:rFonts w:ascii="Times New Roman" w:hAnsi="Times New Roman" w:cs="Times New Roman"/>
+          <w:b/>
+          <w:color w:val="000000" w:themeColor="text1"/>
+          <w:sz w:val="24"/>
+          <w:szCs w:val="24"/>
+        </w:rPr>
+        <w:t>5. REQUIREMENTS TRACEABILITY</w:t>
+      </w:r>
+      <w:bookmarkEnd w:id="22"/>
+      <w:r>
+        <w:rPr>
+          <w:rFonts w:ascii="Times New Roman" w:hAnsi="Times New Roman" w:cs="Times New Roman"/>
+          <w:color w:val="000000" w:themeColor="text1"/>
+          <w:sz w:val="24"/>
+          <w:szCs w:val="24"/>
+        </w:rPr>
+        <w:t xml:space="preserve"> </w:t>
+      </w:r>
+      <w:r>
+        <w:rPr>
+          <w:rFonts w:ascii="Times New Roman" w:hAnsi="Times New Roman" w:cs="Times New Roman"/>
+          <w:color w:val="000000" w:themeColor="text1"/>
+          <w:sz w:val="24"/>
+          <w:szCs w:val="24"/>
+        </w:rPr>
+        <w:t>:</w:t>
+      </w:r>
+      <w:r>
+        <w:rPr>
+          <w:rFonts w:ascii="Times New Roman" w:hAnsi="Times New Roman" w:cs="Times New Roman"/>
+          <w:color w:val="000000" w:themeColor="text1"/>
+          <w:sz w:val="24"/>
+          <w:szCs w:val="24"/>
+        </w:rPr>
+        <w:t>Explain how the requirements you have defined in the RASD</w:t>
+      </w:r>
+    </w:p>
+    <w:p>
+      <w:pPr>
+        <w:jc w:val="both"/>
+        <w:rPr>
+          <w:rFonts w:ascii="Times New Roman" w:hAnsi="Times New Roman" w:cs="Times New Roman"/>
+          <w:color w:val="000000" w:themeColor="text1"/>
+          <w:sz w:val="24"/>
+          <w:szCs w:val="24"/>
+        </w:rPr>
+      </w:pPr>
+      <w:r>
+        <w:rPr>
+          <w:rFonts w:ascii="Times New Roman" w:hAnsi="Times New Roman" w:cs="Times New Roman"/>
+          <w:color w:val="000000" w:themeColor="text1"/>
+          <w:sz w:val="24"/>
+          <w:szCs w:val="24"/>
+        </w:rPr>
+        <w:t>map to the design elements that you have defined in this document.</w:t>
+      </w:r>
+    </w:p>
+    <w:p>
+      <w:pPr>
+        <w:jc w:val="both"/>
+        <w:rPr>
+          <w:rStyle w:val="Heading1Char"/>
+          <w:rFonts w:ascii="Times New Roman" w:hAnsi="Times New Roman" w:cs="Times New Roman"/>
+          <w:b/>
+          <w:color w:val="000000" w:themeColor="text1"/>
+          <w:sz w:val="24"/>
+          <w:szCs w:val="24"/>
+        </w:rPr>
+      </w:pPr>
+      <w:bookmarkStart w:id="23" w:name="_Toc498420560"/>
+      <w:r>
+        <w:rPr>
+          <w:rStyle w:val="Heading1Char"/>
+          <w:rFonts w:ascii="Times New Roman" w:hAnsi="Times New Roman" w:cs="Times New Roman"/>
+          <w:b/>
+          <w:color w:val="000000" w:themeColor="text1"/>
+          <w:sz w:val="24"/>
+          <w:szCs w:val="24"/>
+        </w:rPr>
+        <w:t>7. IMPLEMENTATION, INTEGRATION AND TEST PLAN</w:t>
+      </w:r>
+      <w:bookmarkEnd w:id="23"/>
+    </w:p>
+    <w:p>
+      <w:pPr>
+        <w:pStyle w:val="Heading2"/>
         <w:rPr>
           <w:rFonts w:ascii="Times New Roman" w:hAnsi="Times New Roman" w:cs="Times New Roman"/>
           <w:b/>
@@ -6015,7 +5914,7 @@
     </w:p>
     <w:p>
       <w:pPr>
-        <w:pStyle w:val="ListeParagraf"/>
+        <w:pStyle w:val="ListParagraph"/>
         <w:numPr>
           <w:ilvl w:val="0"/>
           <w:numId w:val="6"/>
@@ -6032,12 +5931,13 @@
           <w:sz w:val="24"/>
           <w:szCs w:val="24"/>
         </w:rPr>
+        <w:lastRenderedPageBreak/>
         <w:t>The DBMS should be configured and operating, and the database instance component should be fully implemented in order to test all the components that need access to the database.</w:t>
       </w:r>
     </w:p>
     <w:p>
       <w:pPr>
-        <w:pStyle w:val="ListeParagraf"/>
+        <w:pStyle w:val="ListParagraph"/>
         <w:numPr>
           <w:ilvl w:val="0"/>
           <w:numId w:val="6"/>
@@ -6139,7 +6039,7 @@
     </w:p>
     <w:p>
       <w:pPr>
-        <w:pStyle w:val="ListeParagraf"/>
+        <w:pStyle w:val="ListParagraph"/>
         <w:numPr>
           <w:ilvl w:val="0"/>
           <w:numId w:val="6"/>
@@ -6161,7 +6061,7 @@
     </w:p>
     <w:p>
       <w:pPr>
-        <w:pStyle w:val="Balk2"/>
+        <w:pStyle w:val="Heading2"/>
         <w:rPr>
           <w:rFonts w:ascii="Times New Roman" w:hAnsi="Times New Roman" w:cs="Times New Roman"/>
           <w:b/>
@@ -6220,21 +6120,12 @@
           <w:sz w:val="24"/>
           <w:szCs w:val="24"/>
         </w:rPr>
-        <w:t xml:space="preserve">properly function. After testing these single components, the testing will be continued by the subsystems that are constructed by these previous components. This integration strategy will enable the parallelization of the </w:t>
-      </w:r>
-      <w:r>
-        <w:rPr>
-          <w:rFonts w:ascii="Times New Roman" w:hAnsi="Times New Roman" w:cs="Times New Roman"/>
-          <w:sz w:val="24"/>
-          <w:szCs w:val="24"/>
-        </w:rPr>
-        <w:lastRenderedPageBreak/>
-        <w:t>implementation and development by allowing the subsystems to be tested as soon as their required main features are completed.</w:t>
+        <w:t>properly function. After testing these single components, the testing will be continued by the subsystems that are constructed by these previous components. This integration strategy will enable the parallelization of the implementation and development by allowing the subsystems to be tested as soon as their required main features are completed.</w:t>
       </w:r>
     </w:p>
     <w:p>
       <w:pPr>
-        <w:pStyle w:val="Balk3"/>
+        <w:pStyle w:val="Heading3"/>
         <w:rPr>
           <w:rFonts w:ascii="Times New Roman" w:hAnsi="Times New Roman" w:cs="Times New Roman"/>
           <w:color w:val="auto"/>
@@ -6432,6 +6323,7 @@
         <w:rPr>
           <w:noProof/>
         </w:rPr>
+        <w:lastRenderedPageBreak/>
         <w:drawing>
           <wp:inline distT="0" distB="0" distL="0" distR="0" wp14:anchorId="7F0CB7E4" wp14:editId="00A31E77">
             <wp:extent cx="4516120" cy="2727325"/>
@@ -6520,7 +6412,6 @@
           <w:szCs w:val="24"/>
           <w:lang w:val="it-IT"/>
         </w:rPr>
-        <w:lastRenderedPageBreak/>
         <w:drawing>
           <wp:inline distT="0" distB="0" distL="0" distR="0" wp14:anchorId="3186E7DB" wp14:editId="1491AF7E">
             <wp:extent cx="4400550" cy="2190750"/>
@@ -6881,7 +6772,7 @@
     </w:p>
     <w:p>
       <w:pPr>
-        <w:pStyle w:val="Balk3"/>
+        <w:pStyle w:val="Heading3"/>
         <w:rPr>
           <w:rFonts w:ascii="Times New Roman" w:hAnsi="Times New Roman" w:cs="Times New Roman"/>
           <w:color w:val="auto"/>
@@ -6910,7 +6801,7 @@
     </w:p>
     <w:tbl>
       <w:tblPr>
-        <w:tblStyle w:val="TabloKlavuzu"/>
+        <w:tblStyle w:val="TableGrid"/>
         <w:tblW w:w="0" w:type="auto"/>
         <w:tblLook w:val="04A0" w:firstRow="1" w:lastRow="0" w:firstColumn="1" w:lastColumn="0" w:noHBand="0" w:noVBand="1"/>
       </w:tblPr>
@@ -7197,7 +7088,7 @@
           </w:p>
           <w:p>
             <w:pPr>
-              <w:pStyle w:val="ListeParagraf"/>
+              <w:pStyle w:val="ListParagraph"/>
               <w:numPr>
                 <w:ilvl w:val="0"/>
                 <w:numId w:val="7"/>
@@ -7334,7 +7225,7 @@
     </w:p>
     <w:tbl>
       <w:tblPr>
-        <w:tblStyle w:val="TabloKlavuzu"/>
+        <w:tblStyle w:val="TableGrid"/>
         <w:tblW w:w="0" w:type="auto"/>
         <w:tblLook w:val="04A0" w:firstRow="1" w:lastRow="0" w:firstColumn="1" w:lastColumn="0" w:noHBand="0" w:noVBand="1"/>
       </w:tblPr>
@@ -7612,7 +7503,7 @@
           </w:p>
           <w:p>
             <w:pPr>
-              <w:pStyle w:val="ListeParagraf"/>
+              <w:pStyle w:val="ListParagraph"/>
               <w:numPr>
                 <w:ilvl w:val="0"/>
                 <w:numId w:val="7"/>
@@ -7757,7 +7648,7 @@
     </w:p>
     <w:tbl>
       <w:tblPr>
-        <w:tblStyle w:val="TabloKlavuzu"/>
+        <w:tblStyle w:val="TableGrid"/>
         <w:tblW w:w="0" w:type="auto"/>
         <w:tblLook w:val="04A0" w:firstRow="1" w:lastRow="0" w:firstColumn="1" w:lastColumn="0" w:noHBand="0" w:noVBand="1"/>
       </w:tblPr>
@@ -8151,7 +8042,7 @@
     </w:p>
     <w:tbl>
       <w:tblPr>
-        <w:tblStyle w:val="TabloKlavuzu"/>
+        <w:tblStyle w:val="TableGrid"/>
         <w:tblW w:w="0" w:type="auto"/>
         <w:tblLook w:val="04A0" w:firstRow="1" w:lastRow="0" w:firstColumn="1" w:lastColumn="0" w:noHBand="0" w:noVBand="1"/>
       </w:tblPr>
@@ -8610,7 +8501,7 @@
     </w:p>
     <w:tbl>
       <w:tblPr>
-        <w:tblStyle w:val="TabloKlavuzu"/>
+        <w:tblStyle w:val="TableGrid"/>
         <w:tblW w:w="0" w:type="auto"/>
         <w:tblLook w:val="04A0" w:firstRow="1" w:lastRow="0" w:firstColumn="1" w:lastColumn="0" w:noHBand="0" w:noVBand="1"/>
       </w:tblPr>
@@ -9003,7 +8894,7 @@
     </w:p>
     <w:tbl>
       <w:tblPr>
-        <w:tblStyle w:val="TabloKlavuzu"/>
+        <w:tblStyle w:val="TableGrid"/>
         <w:tblW w:w="0" w:type="auto"/>
         <w:tblLook w:val="04A0" w:firstRow="1" w:lastRow="0" w:firstColumn="1" w:lastColumn="0" w:noHBand="0" w:noVBand="1"/>
       </w:tblPr>
@@ -9426,7 +9317,7 @@
     </w:p>
     <w:tbl>
       <w:tblPr>
-        <w:tblStyle w:val="TabloKlavuzu"/>
+        <w:tblStyle w:val="TableGrid"/>
         <w:tblW w:w="0" w:type="auto"/>
         <w:tblLook w:val="04A0" w:firstRow="1" w:lastRow="0" w:firstColumn="1" w:lastColumn="0" w:noHBand="0" w:noVBand="1"/>
       </w:tblPr>
@@ -9545,25 +9436,7 @@
                 <w:szCs w:val="24"/>
                 <w:lang w:val="it-IT"/>
               </w:rPr>
-              <w:t>I1.</w:t>
-            </w:r>
-            <w:r>
-              <w:rPr>
-                <w:rFonts w:ascii="Times New Roman" w:hAnsi="Times New Roman" w:cs="Times New Roman"/>
-                <w:sz w:val="24"/>
-                <w:szCs w:val="24"/>
-                <w:lang w:val="it-IT"/>
-              </w:rPr>
-              <w:t>6</w:t>
-            </w:r>
-            <w:r>
-              <w:rPr>
-                <w:rFonts w:ascii="Times New Roman" w:hAnsi="Times New Roman" w:cs="Times New Roman"/>
-                <w:sz w:val="24"/>
-                <w:szCs w:val="24"/>
-                <w:lang w:val="it-IT"/>
-              </w:rPr>
-              <w:t xml:space="preserve"> T1</w:t>
+              <w:t>I1.6 T1</w:t>
             </w:r>
           </w:p>
         </w:tc>
@@ -9891,7 +9764,7 @@
     </w:p>
     <w:tbl>
       <w:tblPr>
-        <w:tblStyle w:val="TabloKlavuzu"/>
+        <w:tblStyle w:val="TableGrid"/>
         <w:tblW w:w="0" w:type="auto"/>
         <w:tblLook w:val="04A0" w:firstRow="1" w:lastRow="0" w:firstColumn="1" w:lastColumn="0" w:noHBand="0" w:noVBand="1"/>
       </w:tblPr>
@@ -10010,34 +9883,7 @@
                 <w:szCs w:val="24"/>
                 <w:lang w:val="it-IT"/>
               </w:rPr>
-              <w:t>I1.</w:t>
-            </w:r>
-            <w:r>
-              <w:rPr>
-                <w:rFonts w:ascii="Times New Roman" w:hAnsi="Times New Roman" w:cs="Times New Roman"/>
-                <w:sz w:val="24"/>
-                <w:szCs w:val="24"/>
-                <w:lang w:val="it-IT"/>
-              </w:rPr>
-              <w:t>6</w:t>
-            </w:r>
-            <w:r>
-              <w:rPr>
-                <w:rFonts w:ascii="Times New Roman" w:hAnsi="Times New Roman" w:cs="Times New Roman"/>
-                <w:sz w:val="24"/>
-                <w:szCs w:val="24"/>
-                <w:lang w:val="it-IT"/>
-              </w:rPr>
-              <w:t xml:space="preserve"> T</w:t>
-            </w:r>
-            <w:r>
-              <w:rPr>
-                <w:rFonts w:ascii="Times New Roman" w:hAnsi="Times New Roman" w:cs="Times New Roman"/>
-                <w:sz w:val="24"/>
-                <w:szCs w:val="24"/>
-                <w:lang w:val="it-IT"/>
-              </w:rPr>
-              <w:t>2</w:t>
+              <w:t>I1.6 T2</w:t>
             </w:r>
           </w:p>
         </w:tc>
@@ -10334,7 +10180,7 @@
     </w:p>
     <w:tbl>
       <w:tblPr>
-        <w:tblStyle w:val="TabloKlavuzu"/>
+        <w:tblStyle w:val="TableGrid"/>
         <w:tblW w:w="0" w:type="auto"/>
         <w:tblLook w:val="04A0" w:firstRow="1" w:lastRow="0" w:firstColumn="1" w:lastColumn="0" w:noHBand="0" w:noVBand="1"/>
       </w:tblPr>
@@ -10756,8 +10602,6 @@
               </w:rPr>
               <w:t>-</w:t>
             </w:r>
-            <w:bookmarkStart w:id="22" w:name="_GoBack"/>
-            <w:bookmarkEnd w:id="22"/>
           </w:p>
         </w:tc>
       </w:tr>
@@ -10782,10 +10626,10 @@
           <w:szCs w:val="24"/>
         </w:rPr>
       </w:pPr>
-      <w:bookmarkStart w:id="23" w:name="_Toc498420561"/>
-      <w:r>
-        <w:rPr>
-          <w:rStyle w:val="Balk1Char"/>
+      <w:bookmarkStart w:id="24" w:name="_Toc498420561"/>
+      <w:r>
+        <w:rPr>
+          <w:rStyle w:val="Heading1Char"/>
           <w:rFonts w:ascii="Times New Roman" w:hAnsi="Times New Roman" w:cs="Times New Roman"/>
           <w:b/>
           <w:color w:val="000000" w:themeColor="text1"/>
@@ -10794,7 +10638,7 @@
         </w:rPr>
         <w:t>8. EFFORT SPENT</w:t>
       </w:r>
-      <w:bookmarkEnd w:id="23"/>
+      <w:bookmarkEnd w:id="24"/>
       <w:r>
         <w:rPr>
           <w:rFonts w:ascii="Times New Roman" w:hAnsi="Times New Roman" w:cs="Times New Roman"/>
@@ -10845,7 +10689,7 @@
     </w:p>
     <w:p>
       <w:pPr>
-        <w:pStyle w:val="Balk1"/>
+        <w:pStyle w:val="Heading1"/>
         <w:jc w:val="both"/>
         <w:rPr>
           <w:rFonts w:ascii="Times New Roman" w:hAnsi="Times New Roman" w:cs="Times New Roman"/>
@@ -10856,7 +10700,7 @@
           <w:lang w:val="it-IT"/>
         </w:rPr>
       </w:pPr>
-      <w:bookmarkStart w:id="24" w:name="_Toc498420562"/>
+      <w:bookmarkStart w:id="25" w:name="_Toc498420562"/>
       <w:r>
         <w:rPr>
           <w:rFonts w:ascii="Times New Roman" w:hAnsi="Times New Roman" w:cs="Times New Roman"/>
@@ -10868,7 +10712,7 @@
         </w:rPr>
         <w:t>9. REFERENCES</w:t>
       </w:r>
-      <w:bookmarkEnd w:id="24"/>
+      <w:bookmarkEnd w:id="25"/>
     </w:p>
     <w:sectPr>
       <w:pgSz w:w="12240" w:h="15840"/>
@@ -10885,11 +10729,11 @@
   <w:comment w:id="6" w:author="Y2P" w:date="2017-11-14T12:00:00Z" w:initials="Y">
     <w:p>
       <w:pPr>
-        <w:pStyle w:val="AklamaMetni"/>
-      </w:pPr>
-      <w:r>
-        <w:rPr>
-          <w:rStyle w:val="AklamaBavurusu"/>
+        <w:pStyle w:val="CommentText"/>
+      </w:pPr>
+      <w:r>
+        <w:rPr>
+          <w:rStyle w:val="CommentReference"/>
         </w:rPr>
         <w:annotationRef/>
       </w:r>
@@ -10901,11 +10745,11 @@
   <w:comment w:id="11" w:author="Y2P" w:date="2017-11-14T17:54:00Z" w:initials="Y">
     <w:p>
       <w:pPr>
-        <w:pStyle w:val="AklamaMetni"/>
-      </w:pPr>
-      <w:r>
-        <w:rPr>
-          <w:rStyle w:val="AklamaBavurusu"/>
+        <w:pStyle w:val="CommentText"/>
+      </w:pPr>
+      <w:r>
+        <w:rPr>
+          <w:rStyle w:val="CommentReference"/>
         </w:rPr>
         <w:annotationRef/>
       </w:r>
@@ -10914,6 +10758,22 @@
       </w:r>
       <w:r>
         <w:t>User guest mevzusunu yani. RASD’da normal user için bi register koymuştuk sanki. AS’la aralarındaki ilişki içinde sadece register olur olmak için de AS Database e adını datasını yazar demeyi düşünüyorum.</w:t>
+      </w:r>
+    </w:p>
+  </w:comment>
+  <w:comment w:id="19" w:author="Yusuf Yigit Pilavci" w:date="2017-11-24T16:36:00Z" w:initials="YYP">
+    <w:p>
+      <w:pPr>
+        <w:pStyle w:val="CommentText"/>
+      </w:pPr>
+      <w:r>
+        <w:rPr>
+          <w:rStyle w:val="CommentReference"/>
+        </w:rPr>
+        <w:annotationRef/>
+      </w:r>
+      <w:r>
+        <w:t>Referans 1</w:t>
       </w:r>
     </w:p>
   </w:comment>
@@ -10924,6 +10784,7 @@
 <w15:commentsEx xmlns:wpc="http://schemas.microsoft.com/office/word/2010/wordprocessingCanvas" xmlns:cx="http://schemas.microsoft.com/office/drawing/2014/chartex" xmlns:cx1="http://schemas.microsoft.com/office/drawing/2015/9/8/chartex" xmlns:cx2="http://schemas.microsoft.com/office/drawing/2015/10/21/chartex" xmlns:cx3="http://schemas.microsoft.com/office/drawing/2016/5/9/chartex" xmlns:cx4="http://schemas.microsoft.com/office/drawing/2016/5/10/chartex" xmlns:cx5="http://schemas.microsoft.com/office/drawing/2016/5/11/chartex" xmlns:cx6="http://schemas.microsoft.com/office/drawing/2016/5/12/chartex" xmlns:cx7="http://schemas.microsoft.com/office/drawing/2016/5/13/chartex" xmlns:cx8="http://schemas.microsoft.com/office/drawing/2016/5/14/chartex" xmlns:mc="http://schemas.openxmlformats.org/markup-compatibility/2006" xmlns:aink="http://schemas.microsoft.com/office/drawing/2016/ink" xmlns:am3d="http://schemas.microsoft.com/office/drawing/2017/model3d" xmlns:o="urn:schemas-microsoft-com:office:office" xmlns:r="http://schemas.openxmlformats.org/officeDocument/2006/relationships" xmlns:m="http://schemas.openxmlformats.org/officeDocument/2006/math" xmlns:v="urn:schemas-microsoft-com:vml" xmlns:wp14="http://schemas.microsoft.com/office/word/2010/wordprocessingDrawing" xmlns:wp="http://schemas.openxmlformats.org/drawingml/2006/wordprocessingDrawing" xmlns:w10="urn:schemas-microsoft-com:office:word" xmlns:w="http://schemas.openxmlformats.org/wordprocessingml/2006/main" xmlns:w14="http://schemas.microsoft.com/office/word/2010/wordml" xmlns:w15="http://schemas.microsoft.com/office/word/2012/wordml" xmlns:w16cid="http://schemas.microsoft.com/office/word/2016/wordml/cid" xmlns:w16se="http://schemas.microsoft.com/office/word/2015/wordml/symex" xmlns:wpg="http://schemas.microsoft.com/office/word/2010/wordprocessingGroup" xmlns:wpi="http://schemas.microsoft.com/office/word/2010/wordprocessingInk" xmlns:wne="http://schemas.microsoft.com/office/word/2006/wordml" xmlns:wps="http://schemas.microsoft.com/office/word/2010/wordprocessingShape" mc:Ignorable="w14 w15 w16se w16cid wp14">
   <w15:commentEx w15:paraId="1EA80EE1" w15:done="0"/>
   <w15:commentEx w15:paraId="2FA11331" w15:done="0"/>
+  <w15:commentEx w15:paraId="11BDB5B2" w15:done="0"/>
 </w15:commentsEx>
 </file>
 
@@ -10931,6 +10792,7 @@
 <w16cid:commentsIds xmlns:wpc="http://schemas.microsoft.com/office/word/2010/wordprocessingCanvas" xmlns:cx="http://schemas.microsoft.com/office/drawing/2014/chartex" xmlns:cx1="http://schemas.microsoft.com/office/drawing/2015/9/8/chartex" xmlns:cx2="http://schemas.microsoft.com/office/drawing/2015/10/21/chartex" xmlns:cx3="http://schemas.microsoft.com/office/drawing/2016/5/9/chartex" xmlns:cx4="http://schemas.microsoft.com/office/drawing/2016/5/10/chartex" xmlns:cx5="http://schemas.microsoft.com/office/drawing/2016/5/11/chartex" xmlns:cx6="http://schemas.microsoft.com/office/drawing/2016/5/12/chartex" xmlns:cx7="http://schemas.microsoft.com/office/drawing/2016/5/13/chartex" xmlns:cx8="http://schemas.microsoft.com/office/drawing/2016/5/14/chartex" xmlns:mc="http://schemas.openxmlformats.org/markup-compatibility/2006" xmlns:aink="http://schemas.microsoft.com/office/drawing/2016/ink" xmlns:am3d="http://schemas.microsoft.com/office/drawing/2017/model3d" xmlns:o="urn:schemas-microsoft-com:office:office" xmlns:r="http://schemas.openxmlformats.org/officeDocument/2006/relationships" xmlns:m="http://schemas.openxmlformats.org/officeDocument/2006/math" xmlns:v="urn:schemas-microsoft-com:vml" xmlns:wp14="http://schemas.microsoft.com/office/word/2010/wordprocessingDrawing" xmlns:wp="http://schemas.openxmlformats.org/drawingml/2006/wordprocessingDrawing" xmlns:w10="urn:schemas-microsoft-com:office:word" xmlns:w="http://schemas.openxmlformats.org/wordprocessingml/2006/main" xmlns:w14="http://schemas.microsoft.com/office/word/2010/wordml" xmlns:w15="http://schemas.microsoft.com/office/word/2012/wordml" xmlns:w16cid="http://schemas.microsoft.com/office/word/2016/wordml/cid" xmlns:w16se="http://schemas.microsoft.com/office/word/2015/wordml/symex" xmlns:wpg="http://schemas.microsoft.com/office/word/2010/wordprocessingGroup" xmlns:wpi="http://schemas.microsoft.com/office/word/2010/wordprocessingInk" xmlns:wne="http://schemas.microsoft.com/office/word/2006/wordml" xmlns:wps="http://schemas.microsoft.com/office/word/2010/wordprocessingShape" mc:Ignorable="w14 w15 w16se w16cid wp14">
   <w16cid:commentId w16cid:paraId="1EA80EE1" w16cid:durableId="1DB6D035"/>
   <w16cid:commentId w16cid:paraId="2FA11331" w16cid:durableId="1DB6D036"/>
+  <w16cid:commentId w16cid:paraId="11BDB5B2" w16cid:durableId="1DC2C918"/>
 </w16cid:commentsIds>
 </file>
 
@@ -11749,6 +11611,14 @@
     <w:abstractNumId w:val="1"/>
   </w:num>
 </w:numbering>
+</file>
+
+<file path=word/people.xml><?xml version="1.0" encoding="utf-8"?>
+<w15:people xmlns:wpc="http://schemas.microsoft.com/office/word/2010/wordprocessingCanvas" xmlns:cx="http://schemas.microsoft.com/office/drawing/2014/chartex" xmlns:cx1="http://schemas.microsoft.com/office/drawing/2015/9/8/chartex" xmlns:cx2="http://schemas.microsoft.com/office/drawing/2015/10/21/chartex" xmlns:cx3="http://schemas.microsoft.com/office/drawing/2016/5/9/chartex" xmlns:cx4="http://schemas.microsoft.com/office/drawing/2016/5/10/chartex" xmlns:cx5="http://schemas.microsoft.com/office/drawing/2016/5/11/chartex" xmlns:cx6="http://schemas.microsoft.com/office/drawing/2016/5/12/chartex" xmlns:cx7="http://schemas.microsoft.com/office/drawing/2016/5/13/chartex" xmlns:cx8="http://schemas.microsoft.com/office/drawing/2016/5/14/chartex" xmlns:mc="http://schemas.openxmlformats.org/markup-compatibility/2006" xmlns:aink="http://schemas.microsoft.com/office/drawing/2016/ink" xmlns:am3d="http://schemas.microsoft.com/office/drawing/2017/model3d" xmlns:o="urn:schemas-microsoft-com:office:office" xmlns:r="http://schemas.openxmlformats.org/officeDocument/2006/relationships" xmlns:m="http://schemas.openxmlformats.org/officeDocument/2006/math" xmlns:v="urn:schemas-microsoft-com:vml" xmlns:wp14="http://schemas.microsoft.com/office/word/2010/wordprocessingDrawing" xmlns:wp="http://schemas.openxmlformats.org/drawingml/2006/wordprocessingDrawing" xmlns:w10="urn:schemas-microsoft-com:office:word" xmlns:w="http://schemas.openxmlformats.org/wordprocessingml/2006/main" xmlns:w14="http://schemas.microsoft.com/office/word/2010/wordml" xmlns:w15="http://schemas.microsoft.com/office/word/2012/wordml" xmlns:w16cid="http://schemas.microsoft.com/office/word/2016/wordml/cid" xmlns:w16se="http://schemas.microsoft.com/office/word/2015/wordml/symex" xmlns:wpg="http://schemas.microsoft.com/office/word/2010/wordprocessingGroup" xmlns:wpi="http://schemas.microsoft.com/office/word/2010/wordprocessingInk" xmlns:wne="http://schemas.microsoft.com/office/word/2006/wordml" xmlns:wps="http://schemas.microsoft.com/office/word/2010/wordprocessingShape" mc:Ignorable="w14 w15 w16se w16cid wp14">
+  <w15:person w15:author="Yusuf Yigit Pilavci">
+    <w15:presenceInfo w15:providerId="Windows Live" w15:userId="3794b498-cd46-4a40-b38f-427b7c0aae35"/>
+  </w15:person>
+</w15:people>
 </file>
 
 <file path=word/styles.xml><?xml version="1.0" encoding="utf-8"?>
@@ -12149,11 +12019,11 @@
     <w:name w:val="Normal"/>
     <w:qFormat/>
   </w:style>
-  <w:style w:type="paragraph" w:styleId="Balk1">
+  <w:style w:type="paragraph" w:styleId="Heading1">
     <w:name w:val="heading 1"/>
     <w:basedOn w:val="Normal"/>
     <w:next w:val="Normal"/>
-    <w:link w:val="Balk1Char"/>
+    <w:link w:val="Heading1Char"/>
     <w:uiPriority w:val="9"/>
     <w:qFormat/>
     <w:rsid w:val="00FA542C"/>
@@ -12170,11 +12040,11 @@
       <w:szCs w:val="32"/>
     </w:rPr>
   </w:style>
-  <w:style w:type="paragraph" w:styleId="Balk2">
+  <w:style w:type="paragraph" w:styleId="Heading2">
     <w:name w:val="heading 2"/>
     <w:basedOn w:val="Normal"/>
     <w:next w:val="Normal"/>
-    <w:link w:val="Balk2Char"/>
+    <w:link w:val="Heading2Char"/>
     <w:uiPriority w:val="9"/>
     <w:unhideWhenUsed/>
     <w:qFormat/>
@@ -12192,11 +12062,11 @@
       <w:szCs w:val="26"/>
     </w:rPr>
   </w:style>
-  <w:style w:type="paragraph" w:styleId="Balk3">
+  <w:style w:type="paragraph" w:styleId="Heading3">
     <w:name w:val="heading 3"/>
     <w:basedOn w:val="Normal"/>
     <w:next w:val="Normal"/>
-    <w:link w:val="Balk3Char"/>
+    <w:link w:val="Heading3Char"/>
     <w:uiPriority w:val="9"/>
     <w:unhideWhenUsed/>
     <w:qFormat/>
@@ -12214,13 +12084,13 @@
       <w:color w:val="4472C4" w:themeColor="accent1"/>
     </w:rPr>
   </w:style>
-  <w:style w:type="character" w:default="1" w:styleId="VarsaylanParagrafYazTipi">
+  <w:style w:type="character" w:default="1" w:styleId="DefaultParagraphFont">
     <w:name w:val="Default Paragraph Font"/>
     <w:uiPriority w:val="1"/>
     <w:semiHidden/>
     <w:unhideWhenUsed/>
   </w:style>
-  <w:style w:type="table" w:default="1" w:styleId="NormalTablo">
+  <w:style w:type="table" w:default="1" w:styleId="TableNormal">
     <w:name w:val="Normal Table"/>
     <w:uiPriority w:val="99"/>
     <w:semiHidden/>
@@ -12235,16 +12105,16 @@
       </w:tblCellMar>
     </w:tblPr>
   </w:style>
-  <w:style w:type="numbering" w:default="1" w:styleId="ListeYok">
+  <w:style w:type="numbering" w:default="1" w:styleId="NoList">
     <w:name w:val="No List"/>
     <w:uiPriority w:val="99"/>
     <w:semiHidden/>
     <w:unhideWhenUsed/>
   </w:style>
-  <w:style w:type="character" w:customStyle="1" w:styleId="Balk1Char">
-    <w:name w:val="Başlık 1 Char"/>
-    <w:basedOn w:val="VarsaylanParagrafYazTipi"/>
-    <w:link w:val="Balk1"/>
+  <w:style w:type="character" w:customStyle="1" w:styleId="Heading1Char">
+    <w:name w:val="Heading 1 Char"/>
+    <w:basedOn w:val="DefaultParagraphFont"/>
+    <w:link w:val="Heading1"/>
     <w:uiPriority w:val="9"/>
     <w:rsid w:val="00FA542C"/>
     <w:rPr>
@@ -12254,10 +12124,10 @@
       <w:szCs w:val="32"/>
     </w:rPr>
   </w:style>
-  <w:style w:type="character" w:customStyle="1" w:styleId="Balk2Char">
-    <w:name w:val="Başlık 2 Char"/>
-    <w:basedOn w:val="VarsaylanParagrafYazTipi"/>
-    <w:link w:val="Balk2"/>
+  <w:style w:type="character" w:customStyle="1" w:styleId="Heading2Char">
+    <w:name w:val="Heading 2 Char"/>
+    <w:basedOn w:val="DefaultParagraphFont"/>
+    <w:link w:val="Heading2"/>
     <w:uiPriority w:val="9"/>
     <w:rsid w:val="00BB268C"/>
     <w:rPr>
@@ -12267,7 +12137,7 @@
       <w:szCs w:val="26"/>
     </w:rPr>
   </w:style>
-  <w:style w:type="paragraph" w:styleId="ListeParagraf">
+  <w:style w:type="paragraph" w:styleId="ListParagraph">
     <w:name w:val="List Paragraph"/>
     <w:basedOn w:val="Normal"/>
     <w:uiPriority w:val="34"/>
@@ -12278,9 +12148,9 @@
       <w:contextualSpacing/>
     </w:pPr>
   </w:style>
-  <w:style w:type="paragraph" w:styleId="TBal">
+  <w:style w:type="paragraph" w:styleId="TOCHeading">
     <w:name w:val="TOC Heading"/>
-    <w:basedOn w:val="Balk1"/>
+    <w:basedOn w:val="Heading1"/>
     <w:next w:val="Normal"/>
     <w:uiPriority w:val="39"/>
     <w:semiHidden/>
@@ -12299,7 +12169,7 @@
       <w:lang w:eastAsia="ja-JP"/>
     </w:rPr>
   </w:style>
-  <w:style w:type="paragraph" w:styleId="T1">
+  <w:style w:type="paragraph" w:styleId="TOC1">
     <w:name w:val="toc 1"/>
     <w:basedOn w:val="Normal"/>
     <w:next w:val="Normal"/>
@@ -12311,7 +12181,7 @@
       <w:spacing w:after="100"/>
     </w:pPr>
   </w:style>
-  <w:style w:type="paragraph" w:styleId="T2">
+  <w:style w:type="paragraph" w:styleId="TOC2">
     <w:name w:val="toc 2"/>
     <w:basedOn w:val="Normal"/>
     <w:next w:val="Normal"/>
@@ -12324,9 +12194,9 @@
       <w:ind w:left="220"/>
     </w:pPr>
   </w:style>
-  <w:style w:type="character" w:styleId="Kpr">
+  <w:style w:type="character" w:styleId="Hyperlink">
     <w:name w:val="Hyperlink"/>
-    <w:basedOn w:val="VarsaylanParagrafYazTipi"/>
+    <w:basedOn w:val="DefaultParagraphFont"/>
     <w:uiPriority w:val="99"/>
     <w:unhideWhenUsed/>
     <w:rsid w:val="00D55261"/>
@@ -12335,10 +12205,10 @@
       <w:u w:val="single"/>
     </w:rPr>
   </w:style>
-  <w:style w:type="paragraph" w:styleId="BalonMetni">
+  <w:style w:type="paragraph" w:styleId="BalloonText">
     <w:name w:val="Balloon Text"/>
     <w:basedOn w:val="Normal"/>
-    <w:link w:val="BalonMetniChar"/>
+    <w:link w:val="BalloonTextChar"/>
     <w:uiPriority w:val="99"/>
     <w:semiHidden/>
     <w:unhideWhenUsed/>
@@ -12352,10 +12222,10 @@
       <w:szCs w:val="16"/>
     </w:rPr>
   </w:style>
-  <w:style w:type="character" w:customStyle="1" w:styleId="BalonMetniChar">
-    <w:name w:val="Balon Metni Char"/>
-    <w:basedOn w:val="VarsaylanParagrafYazTipi"/>
-    <w:link w:val="BalonMetni"/>
+  <w:style w:type="character" w:customStyle="1" w:styleId="BalloonTextChar">
+    <w:name w:val="Balloon Text Char"/>
+    <w:basedOn w:val="DefaultParagraphFont"/>
+    <w:link w:val="BalloonText"/>
     <w:uiPriority w:val="99"/>
     <w:semiHidden/>
     <w:rsid w:val="00D55261"/>
@@ -12365,10 +12235,10 @@
       <w:szCs w:val="16"/>
     </w:rPr>
   </w:style>
-  <w:style w:type="character" w:customStyle="1" w:styleId="Balk3Char">
-    <w:name w:val="Başlık 3 Char"/>
-    <w:basedOn w:val="VarsaylanParagrafYazTipi"/>
-    <w:link w:val="Balk3"/>
+  <w:style w:type="character" w:customStyle="1" w:styleId="Heading3Char">
+    <w:name w:val="Heading 3 Char"/>
+    <w:basedOn w:val="DefaultParagraphFont"/>
+    <w:link w:val="Heading3"/>
     <w:uiPriority w:val="9"/>
     <w:rsid w:val="00A8537B"/>
     <w:rPr>
@@ -12378,9 +12248,9 @@
       <w:color w:val="4472C4" w:themeColor="accent1"/>
     </w:rPr>
   </w:style>
-  <w:style w:type="character" w:styleId="AklamaBavurusu">
+  <w:style w:type="character" w:styleId="CommentReference">
     <w:name w:val="annotation reference"/>
-    <w:basedOn w:val="VarsaylanParagrafYazTipi"/>
+    <w:basedOn w:val="DefaultParagraphFont"/>
     <w:uiPriority w:val="99"/>
     <w:semiHidden/>
     <w:unhideWhenUsed/>
@@ -12390,10 +12260,10 @@
       <w:szCs w:val="16"/>
     </w:rPr>
   </w:style>
-  <w:style w:type="paragraph" w:styleId="AklamaMetni">
+  <w:style w:type="paragraph" w:styleId="CommentText">
     <w:name w:val="annotation text"/>
     <w:basedOn w:val="Normal"/>
-    <w:link w:val="AklamaMetniChar"/>
+    <w:link w:val="CommentTextChar"/>
     <w:uiPriority w:val="99"/>
     <w:semiHidden/>
     <w:unhideWhenUsed/>
@@ -12406,10 +12276,10 @@
       <w:szCs w:val="20"/>
     </w:rPr>
   </w:style>
-  <w:style w:type="character" w:customStyle="1" w:styleId="AklamaMetniChar">
-    <w:name w:val="Açıklama Metni Char"/>
-    <w:basedOn w:val="VarsaylanParagrafYazTipi"/>
-    <w:link w:val="AklamaMetni"/>
+  <w:style w:type="character" w:customStyle="1" w:styleId="CommentTextChar">
+    <w:name w:val="Comment Text Char"/>
+    <w:basedOn w:val="DefaultParagraphFont"/>
+    <w:link w:val="CommentText"/>
     <w:uiPriority w:val="99"/>
     <w:semiHidden/>
     <w:rsid w:val="00D447B2"/>
@@ -12418,11 +12288,11 @@
       <w:szCs w:val="20"/>
     </w:rPr>
   </w:style>
-  <w:style w:type="paragraph" w:styleId="AklamaKonusu">
+  <w:style w:type="paragraph" w:styleId="CommentSubject">
     <w:name w:val="annotation subject"/>
-    <w:basedOn w:val="AklamaMetni"/>
-    <w:next w:val="AklamaMetni"/>
-    <w:link w:val="AklamaKonusuChar"/>
+    <w:basedOn w:val="CommentText"/>
+    <w:next w:val="CommentText"/>
+    <w:link w:val="CommentSubjectChar"/>
     <w:uiPriority w:val="99"/>
     <w:semiHidden/>
     <w:unhideWhenUsed/>
@@ -12432,10 +12302,10 @@
       <w:bCs/>
     </w:rPr>
   </w:style>
-  <w:style w:type="character" w:customStyle="1" w:styleId="AklamaKonusuChar">
-    <w:name w:val="Açıklama Konusu Char"/>
-    <w:basedOn w:val="AklamaMetniChar"/>
-    <w:link w:val="AklamaKonusu"/>
+  <w:style w:type="character" w:customStyle="1" w:styleId="CommentSubjectChar">
+    <w:name w:val="Comment Subject Char"/>
+    <w:basedOn w:val="CommentTextChar"/>
+    <w:link w:val="CommentSubject"/>
     <w:uiPriority w:val="99"/>
     <w:semiHidden/>
     <w:rsid w:val="00D447B2"/>
@@ -12446,9 +12316,9 @@
       <w:szCs w:val="20"/>
     </w:rPr>
   </w:style>
-  <w:style w:type="table" w:styleId="TabloKlavuzu">
+  <w:style w:type="table" w:styleId="TableGrid">
     <w:name w:val="Table Grid"/>
-    <w:basedOn w:val="NormalTablo"/>
+    <w:basedOn w:val="TableNormal"/>
     <w:uiPriority w:val="39"/>
     <w:rsid w:val="00A746A8"/>
     <w:pPr>
@@ -12768,9 +12638,10 @@
 </file>
 
 <file path=customXml/itemProps1.xml><?xml version="1.0" encoding="utf-8"?>
-<ds:datastoreItem xmlns:ds="http://schemas.openxmlformats.org/officeDocument/2006/customXml" ds:itemID="{1A100D8E-635A-4FC9-A9D4-96BB9AF21056}">
+<ds:datastoreItem xmlns:ds="http://schemas.openxmlformats.org/officeDocument/2006/customXml" ds:itemID="{03A0B543-66D0-45EA-9694-B96423B68C78}">
   <ds:schemaRefs>
     <ds:schemaRef ds:uri="http://schemas.openxmlformats.org/officeDocument/2006/bibliography"/>
+    <ds:schemaRef ds:uri="http://www.w3.org/2000/xmlns/"/>
   </ds:schemaRefs>
 </ds:datastoreItem>
 </file>
</xml_diff>